<commit_message>
Se integran campos a los reportes de oficialia
</commit_message>
<xml_diff>
--- a/scorpioweb/wwwroot/Documentos/reporteOficialia.docx
+++ b/scorpioweb/wwwroot/Documentos/reporteOficialia.docx
@@ -51,7 +51,17 @@
                 <w:sz w:val="16"/>
                 <w:szCs w:val="16"/>
               </w:rPr>
-              <w:t>Fecha de entrega a la Coordinación:</w:t>
+              <w:t>Período de reporte</w:t>
+            </w:r>
+            <w:r>
+              <w:rPr>
+                <w:b w:val="1"/>
+                <w:bCs w:val="1"/>
+                <w:rFonts w:cs="Calibri"/>
+                <w:sz w:val="16"/>
+                <w:szCs w:val="16"/>
+              </w:rPr>
+              <w:t>:</w:t>
             </w:r>
           </w:p>
         </w:tc>
@@ -75,39 +85,7 @@
                 <w:sz w:val="16"/>
                 <w:szCs w:val="16"/>
               </w:rPr>
-              <w:fldChar w:fldCharType="begin"/>
-            </w:r>
-            <w:r>
-              <w:rPr>
-                <w:rFonts w:cs="Calibri"/>
-                <w:sz w:val="16"/>
-                <w:szCs w:val="16"/>
-              </w:rPr>
-              <w:instrText xml:space="preserve"> MERGEFIELD   FechaInicio  \* MERGEFORMAT</w:instrText>
-            </w:r>
-            <w:r>
-              <w:rPr>
-                <w:rFonts w:cs="Calibri"/>
-                <w:sz w:val="16"/>
-                <w:szCs w:val="16"/>
-              </w:rPr>
-              <w:fldChar w:fldCharType="separate"/>
-            </w:r>
-            <w:r>
-              <w:rPr>
-                <w:rFonts w:cs="Calibri"/>
-                <w:sz w:val="16"/>
-                <w:szCs w:val="16"/>
-              </w:rPr>
-              <w:t>«FechaInicio»</w:t>
-            </w:r>
-            <w:r>
-              <w:rPr>
-                <w:rFonts w:cs="Calibri"/>
-                <w:sz w:val="16"/>
-                <w:szCs w:val="16"/>
-              </w:rPr>
-              <w:fldChar w:fldCharType="end"/>
+              <w:t>01-agosto-2021</w:t>
             </w:r>
           </w:p>
         </w:tc>
@@ -137,7 +115,7 @@
                 <w:sz w:val="16"/>
                 <w:szCs w:val="16"/>
               </w:rPr>
-              <w:t>¿A quién se entrega?</w:t>
+              <w:t>Usuario destinado</w:t>
             </w:r>
           </w:p>
         </w:tc>
@@ -162,39 +140,7 @@
                 <w:sz w:val="16"/>
                 <w:szCs w:val="16"/>
               </w:rPr>
-              <w:fldChar w:fldCharType="begin"/>
-            </w:r>
-            <w:r>
-              <w:rPr>
-                <w:rFonts w:cs="Calibri"/>
-                <w:sz w:val="16"/>
-                <w:szCs w:val="16"/>
-              </w:rPr>
-              <w:instrText xml:space="preserve"> MERGEFIELD   Entrega  \* MERGEFORMAT</w:instrText>
-            </w:r>
-            <w:r>
-              <w:rPr>
-                <w:rFonts w:cs="Calibri"/>
-                <w:sz w:val="16"/>
-                <w:szCs w:val="16"/>
-              </w:rPr>
-              <w:fldChar w:fldCharType="separate"/>
-            </w:r>
-            <w:r>
-              <w:rPr>
-                <w:rFonts w:cs="Calibri"/>
-                <w:sz w:val="16"/>
-                <w:szCs w:val="16"/>
-              </w:rPr>
-              <w:t>«Entrega»</w:t>
-            </w:r>
-            <w:r>
-              <w:rPr>
-                <w:rFonts w:cs="Calibri"/>
-                <w:sz w:val="16"/>
-                <w:szCs w:val="16"/>
-              </w:rPr>
-              <w:fldChar w:fldCharType="end"/>
+              <w:t>ana.valles</w:t>
             </w:r>
           </w:p>
         </w:tc>
@@ -249,39 +195,7 @@
                 <w:sz w:val="16"/>
                 <w:szCs w:val="16"/>
               </w:rPr>
-              <w:fldChar w:fldCharType="begin"/>
-            </w:r>
-            <w:r>
-              <w:rPr>
-                <w:rFonts w:cs="Calibri"/>
-                <w:sz w:val="16"/>
-                <w:szCs w:val="16"/>
-              </w:rPr>
-              <w:instrText xml:space="preserve"> MERGEFIELD   Captura  \* MERGEFORMAT</w:instrText>
-            </w:r>
-            <w:r>
-              <w:rPr>
-                <w:rFonts w:cs="Calibri"/>
-                <w:sz w:val="16"/>
-                <w:szCs w:val="16"/>
-              </w:rPr>
-              <w:fldChar w:fldCharType="separate"/>
-            </w:r>
-            <w:r>
-              <w:rPr>
-                <w:rFonts w:cs="Calibri"/>
-                <w:sz w:val="16"/>
-                <w:szCs w:val="16"/>
-              </w:rPr>
-              <w:t>«Captura»</w:t>
-            </w:r>
-            <w:r>
-              <w:rPr>
-                <w:rFonts w:cs="Calibri"/>
-                <w:sz w:val="16"/>
-                <w:szCs w:val="16"/>
-              </w:rPr>
-              <w:fldChar w:fldCharType="end"/>
+              <w:t>iovannifs92</w:t>
             </w:r>
           </w:p>
         </w:tc>
@@ -364,39 +278,7 @@
                 <w:sz w:val="16"/>
                 <w:szCs w:val="16"/>
               </w:rPr>
-              <w:fldChar w:fldCharType="begin"/>
-            </w:r>
-            <w:r>
-              <w:rPr>
-                <w:rFonts w:cs="Calibri"/>
-                <w:sz w:val="16"/>
-                <w:szCs w:val="16"/>
-              </w:rPr>
-              <w:instrText xml:space="preserve"> MERGEFIELD   FechaFin  \* MERGEFORMAT</w:instrText>
-            </w:r>
-            <w:r>
-              <w:rPr>
-                <w:rFonts w:cs="Calibri"/>
-                <w:sz w:val="16"/>
-                <w:szCs w:val="16"/>
-              </w:rPr>
-              <w:fldChar w:fldCharType="separate"/>
-            </w:r>
-            <w:r>
-              <w:rPr>
-                <w:rFonts w:cs="Calibri"/>
-                <w:sz w:val="16"/>
-                <w:szCs w:val="16"/>
-              </w:rPr>
-              <w:t>«FechaFin»</w:t>
-            </w:r>
-            <w:r>
-              <w:rPr>
-                <w:rFonts w:cs="Calibri"/>
-                <w:sz w:val="16"/>
-                <w:szCs w:val="16"/>
-              </w:rPr>
-              <w:fldChar w:fldCharType="end"/>
+              <w:t>31-agosto-2021</w:t>
             </w:r>
           </w:p>
         </w:tc>
@@ -841,7 +723,7 @@
                 <w:sz w:val="16"/>
                 <w:szCs w:val="16"/>
               </w:rPr>
-              <w:t>01-agosto-2021</w:t>
+              <w:t>09-agosto-2021</w:t>
             </w:r>
           </w:p>
         </w:tc>
@@ -864,7 +746,7 @@
                 <w:sz w:val="16"/>
                 <w:szCs w:val="16"/>
               </w:rPr>
-              <w:t>EXPIDE 2</w:t>
+              <w:t>EXPIDE 1</w:t>
             </w:r>
           </w:p>
         </w:tc>
@@ -903,7 +785,7 @@
                 <w:sz w:val="16"/>
                 <w:szCs w:val="16"/>
               </w:rPr>
-              <w:t>PATERNO 2</w:t>
+              <w:t>PATERNO 1</w:t>
             </w:r>
             <w:r>
               <w:rPr>
@@ -917,7 +799,7 @@
                 <w:sz w:val="16"/>
                 <w:szCs w:val="16"/>
               </w:rPr>
-              <w:t>MATERNO 2</w:t>
+              <w:t>MATERNO 1</w:t>
             </w:r>
             <w:r>
               <w:rPr>
@@ -931,7 +813,7 @@
                 <w:sz w:val="16"/>
                 <w:szCs w:val="16"/>
               </w:rPr>
-              <w:t>NOMBRE 2</w:t>
+              <w:t>NOMBRE 1</w:t>
             </w:r>
           </w:p>
         </w:tc>
@@ -954,7 +836,7 @@
                 <w:sz w:val="16"/>
                 <w:szCs w:val="16"/>
               </w:rPr>
-              <w:t>875/2020</w:t>
+              <w:t>1418/2020</w:t>
             </w:r>
           </w:p>
         </w:tc>
@@ -977,7 +859,7 @@
                 <w:sz w:val="16"/>
                 <w:szCs w:val="16"/>
               </w:rPr>
-              <w:t>S-D</w:t>
+              <w:t>CE1</w:t>
             </w:r>
           </w:p>
         </w:tc>
@@ -1000,231 +882,7 @@
                 <w:sz w:val="16"/>
                 <w:szCs w:val="16"/>
               </w:rPr>
-              <w:t>OBSERVACIONES 2</w:t>
-            </w:r>
-          </w:p>
-        </w:tc>
-        <w:tc>
-          <w:tcPr>
-            <w:shd w:fill="FFFFFF"/>
-            <w:tcW w:type="dxa" w:w="1595"/>
-            <w:vAlign w:val="center"/>
-          </w:tcPr>
-          <w:p/>
-        </w:tc>
-      </w:tr>
-      <w:tr>
-        <w:trPr/>
-        <w:tc>
-          <w:tcPr>
-            <w:shd w:fill="FFFFFF"/>
-            <w:tcW w:type="dxa" w:w="1661"/>
-            <w:vAlign w:val="center"/>
-          </w:tcPr>
-          <w:p>
-            <w:pPr>
-              <w:rPr>
-                <w:sz w:val="16"/>
-                <w:szCs w:val="16"/>
-              </w:rPr>
-              <w:jc w:val="center"/>
-            </w:pPr>
-            <w:r>
-              <w:rPr>
-                <w:sz w:val="16"/>
-                <w:szCs w:val="16"/>
-              </w:rPr>
-              <w:t>25-agosto-2021</w:t>
-            </w:r>
-          </w:p>
-        </w:tc>
-        <w:tc>
-          <w:tcPr>
-            <w:shd w:fill="FFFFFF"/>
-            <w:tcW w:type="dxa" w:w="1272"/>
-            <w:vAlign w:val="center"/>
-          </w:tcPr>
-          <w:p>
-            <w:pPr>
-              <w:rPr>
-                <w:sz w:val="16"/>
-                <w:szCs w:val="16"/>
-              </w:rPr>
-              <w:jc w:val="center"/>
-              <w:ind w:firstLine="527" w:left="-527"/>
-            </w:pPr>
-            <w:r>
-              <w:rPr>
-                <w:sz w:val="16"/>
-                <w:szCs w:val="16"/>
-              </w:rPr>
-              <w:t>12-agosto-2021</w:t>
-            </w:r>
-          </w:p>
-        </w:tc>
-        <w:tc>
-          <w:tcPr>
-            <w:shd w:fill="FFFFFF"/>
-            <w:tcW w:type="dxa" w:w="1321"/>
-            <w:vAlign w:val="center"/>
-          </w:tcPr>
-          <w:p>
-            <w:pPr>
-              <w:rPr>
-                <w:sz w:val="16"/>
-                <w:szCs w:val="16"/>
-              </w:rPr>
-              <w:jc w:val="center"/>
-            </w:pPr>
-            <w:r>
-              <w:rPr>
-                <w:sz w:val="16"/>
-                <w:szCs w:val="16"/>
-              </w:rPr>
-              <w:t>EXPIDE 3</w:t>
-            </w:r>
-          </w:p>
-        </w:tc>
-        <w:tc>
-          <w:tcPr>
-            <w:shd w:fill="FFFFFF"/>
-            <w:tcW w:type="dxa" w:w="1417"/>
-            <w:vAlign w:val="center"/>
-          </w:tcPr>
-          <w:p>
-            <w:pPr>
-              <w:rPr>
-                <w:sz w:val="16"/>
-                <w:szCs w:val="16"/>
-              </w:rPr>
-              <w:jc w:val="center"/>
-            </w:pPr>
-            <w:r>
-              <w:rPr>
-                <w:sz w:val="16"/>
-                <w:szCs w:val="16"/>
-              </w:rPr>
-              <w:t>ASUNTO OFICIO 3</w:t>
-            </w:r>
-          </w:p>
-        </w:tc>
-        <w:tc>
-          <w:tcPr>
-            <w:shd w:fill="FFFFFF"/>
-            <w:tcW w:type="dxa" w:w="2977"/>
-            <w:vAlign w:val="center"/>
-          </w:tcPr>
-          <w:p>
-            <w:pPr>
-              <w:rPr>
-                <w:sz w:val="16"/>
-                <w:szCs w:val="16"/>
-              </w:rPr>
-              <w:jc w:val="center"/>
-            </w:pPr>
-            <w:r>
-              <w:rPr>
-                <w:sz w:val="16"/>
-                <w:szCs w:val="16"/>
-              </w:rPr>
-              <w:t>PATERNO 3</w:t>
-            </w:r>
-            <w:r>
-              <w:rPr>
-                <w:sz w:val="16"/>
-                <w:szCs w:val="16"/>
-              </w:rPr>
-              <w:t xml:space="preserve"> </w:t>
-            </w:r>
-            <w:r>
-              <w:rPr>
-                <w:sz w:val="16"/>
-                <w:szCs w:val="16"/>
-              </w:rPr>
-              <w:t>MATERNO 3</w:t>
-            </w:r>
-            <w:r>
-              <w:rPr>
-                <w:sz w:val="16"/>
-                <w:szCs w:val="16"/>
-              </w:rPr>
-              <w:t xml:space="preserve"> </w:t>
-            </w:r>
-            <w:r>
-              <w:rPr>
-                <w:sz w:val="16"/>
-                <w:szCs w:val="16"/>
-              </w:rPr>
-              <w:t>NOMBRE 3</w:t>
-            </w:r>
-          </w:p>
-        </w:tc>
-        <w:tc>
-          <w:tcPr>
-            <w:shd w:fill="FFFFFF"/>
-            <w:tcW w:type="dxa" w:w="1132"/>
-            <w:vAlign w:val="center"/>
-          </w:tcPr>
-          <w:p>
-            <w:pPr>
-              <w:rPr>
-                <w:sz w:val="16"/>
-                <w:szCs w:val="16"/>
-              </w:rPr>
-              <w:jc w:val="center"/>
-            </w:pPr>
-            <w:r>
-              <w:rPr>
-                <w:sz w:val="16"/>
-                <w:szCs w:val="16"/>
-              </w:rPr>
-              <w:t>0047/2021</w:t>
-            </w:r>
-          </w:p>
-        </w:tc>
-        <w:tc>
-          <w:tcPr>
-            <w:shd w:fill="FFFFFF"/>
-            <w:tcW w:type="dxa" w:w="1513"/>
-            <w:vAlign w:val="center"/>
-          </w:tcPr>
-          <w:p>
-            <w:pPr>
-              <w:rPr>
-                <w:sz w:val="16"/>
-                <w:szCs w:val="16"/>
-              </w:rPr>
-              <w:jc w:val="center"/>
-            </w:pPr>
-            <w:r>
-              <w:rPr>
-                <w:sz w:val="16"/>
-                <w:szCs w:val="16"/>
-              </w:rPr>
-              <w:t>CE3</w:t>
-            </w:r>
-          </w:p>
-        </w:tc>
-        <w:tc>
-          <w:tcPr>
-            <w:shd w:fill="FFFFFF"/>
-            <w:tcW w:type="dxa" w:w="2033"/>
-            <w:vAlign w:val="center"/>
-          </w:tcPr>
-          <w:p>
-            <w:pPr>
-              <w:rPr>
-                <w:sz w:val="16"/>
-                <w:szCs w:val="16"/>
-              </w:rPr>
-              <w:jc w:val="center"/>
-            </w:pPr>
-            <w:r>
-              <w:rPr>
-                <w:sz w:val="16"/>
-                <w:szCs w:val="16"/>
-              </w:rPr>
-              <w:t>OBSERVA 3</w:t>
+              <w:t>OBSERVACIONES 1</w:t>
             </w:r>
           </w:p>
         </w:tc>
@@ -1313,7 +971,7 @@
                             <w:pPr>
                               <w:spacing w:before="0" w:after="0" w:lineRule="auto" w:line="240"/>
                             </w:pPr>
-                            <w:hyperlink r:id="Rfb51ec6acb734c6d">
+                            <w:hyperlink r:id="R0536642caddf4982">
                               <w:r>
                                 <w:rPr>
                                   <w:color w:val="0000FF"/>
@@ -1356,8 +1014,8 @@
       <w:pgMar w:bottom="709" w:footer="187" w:gutter="0" w:header="708" w:left="1417" w:right="1417" w:top="1560"/>
       <w:pgNumType w:fmt="decimal"/>
       <w:cols w:equalWidth="1" w:num="1" w:space="708" w:sep="0"/>
-      <w:headerReference w:type="default" r:id="R2376412ac0cb4c2d"/>
-      <w:footerReference w:type="default" r:id="R816c1e2ab6bd4556"/>
+      <w:headerReference w:type="default" r:id="R0d2b34ef48564ed6"/>
+      <w:footerReference w:type="default" r:id="Rd9a92bbbbf2643bd"/>
     </w:sectPr>
   </w:body>
 </w:document>
@@ -1403,7 +1061,7 @@
                       <pic:cNvPicPr/>
                     </pic:nvPicPr>
                     <pic:blipFill>
-                      <a:blip r:embed="Rd909e76d898f4051"/>
+                      <a:blip r:embed="R12b9c056f73a433f"/>
                       <a:stretch/>
                     </pic:blipFill>
                     <pic:spPr>
@@ -1507,7 +1165,7 @@
                       <pic:cNvPicPr/>
                     </pic:nvPicPr>
                     <pic:blipFill>
-                      <a:blip r:embed="Rdab8574f96de4bd0"/>
+                      <a:blip r:embed="Raf27463f697b457b"/>
                       <a:stretch/>
                     </pic:blipFill>
                     <pic:spPr>

</xml_diff>

<commit_message>
Se hace el reporte de oficialia similar al de google sheets
</commit_message>
<xml_diff>
--- a/scorpioweb/wwwroot/Documentos/reporteOficialia.docx
+++ b/scorpioweb/wwwroot/Documentos/reporteOficialia.docx
@@ -6,14 +6,14 @@
       <w:tblPr>
         <w:tblStyle w:val="Table Grid"/>
         <w:tblInd w:type="dxa" w:w="-998"/>
-        <w:tblW w:type="dxa" w:w="14862"/>
+        <w:tblW w:type="dxa" w:w="14854"/>
         <w:tblLook w:firstColumn="1" w:firstRow="1" w:lastColumn="0" w:lastRow="0" w:noHBand="0" w:noVBand="1"/>
       </w:tblPr>
       <w:tblGrid>
         <w:gridCol w:w="1555"/>
+        <w:gridCol w:w="1555"/>
+        <w:gridCol w:w="1555"/>
         <w:gridCol w:w="1423"/>
-        <w:gridCol w:w="1299"/>
-        <w:gridCol w:w="1819"/>
         <w:gridCol w:w="992"/>
         <w:gridCol w:w="1702"/>
         <w:gridCol w:w="1110"/>
@@ -51,7 +51,27 @@
                 <w:sz w:val="16"/>
                 <w:szCs w:val="16"/>
               </w:rPr>
-              <w:t>Período de reporte</w:t>
+              <w:t>z</w:t>
+            </w:r>
+            <w:r>
+              <w:rPr>
+                <w:b w:val="1"/>
+                <w:bCs w:val="1"/>
+                <w:rFonts w:cs="Calibri"/>
+                <w:sz w:val="16"/>
+                <w:szCs w:val="16"/>
+              </w:rPr>
+              <w:t>Período</w:t>
+            </w:r>
+            <w:r>
+              <w:rPr>
+                <w:b w:val="1"/>
+                <w:bCs w:val="1"/>
+                <w:rFonts w:cs="Calibri"/>
+                <w:sz w:val="16"/>
+                <w:szCs w:val="16"/>
+              </w:rPr>
+              <w:t xml:space="preserve"> de reporte</w:t>
             </w:r>
             <w:r>
               <w:rPr>
@@ -67,6 +87,72 @@
         </w:tc>
         <w:tc>
           <w:tcPr>
+            <w:shd w:fill="FFFFFF"/>
+            <w:tcW w:type="dxa" w:w="1555"/>
+            <w:vAlign w:val="center"/>
+          </w:tcPr>
+          <w:p>
+            <w:pPr>
+              <w:rPr>
+                <w:b w:val="1"/>
+                <w:bCs w:val="1"/>
+                <w:rFonts w:cs="Calibri"/>
+                <w:sz w:val="16"/>
+                <w:szCs w:val="16"/>
+              </w:rPr>
+              <w:jc w:val="center"/>
+            </w:pPr>
+            <w:r>
+              <w:rPr>
+                <w:rFonts w:cs="Calibri"/>
+                <w:sz w:val="16"/>
+                <w:szCs w:val="16"/>
+              </w:rPr>
+              <w:t>01-January-0001</w:t>
+            </w:r>
+          </w:p>
+        </w:tc>
+        <w:tc>
+          <w:tcPr>
+            <w:shd w:fill="D1CFCF"/>
+            <w:tcW w:type="dxa" w:w="1555"/>
+            <w:vAlign w:val="center"/>
+          </w:tcPr>
+          <w:p>
+            <w:pPr>
+              <w:rPr>
+                <w:b w:val="1"/>
+                <w:bCs w:val="1"/>
+                <w:rFonts w:cs="Calibri"/>
+                <w:sz w:val="16"/>
+                <w:szCs w:val="16"/>
+              </w:rPr>
+              <w:jc w:val="center"/>
+            </w:pPr>
+            <w:r>
+              <w:rPr>
+                <w:b w:val="1"/>
+                <w:bCs w:val="1"/>
+                <w:rFonts w:cs="Calibri"/>
+                <w:sz w:val="16"/>
+                <w:szCs w:val="16"/>
+              </w:rPr>
+              <w:t>Área</w:t>
+            </w:r>
+            <w:r>
+              <w:rPr>
+                <w:b w:val="1"/>
+                <w:bCs w:val="1"/>
+                <w:rFonts w:cs="Calibri"/>
+                <w:sz w:val="16"/>
+                <w:szCs w:val="16"/>
+              </w:rPr>
+              <w:t>:</w:t>
+            </w:r>
+          </w:p>
+        </w:tc>
+        <w:tc>
+          <w:tcPr>
             <w:tcW w:type="dxa" w:w="1423"/>
             <w:vAlign w:val="center"/>
           </w:tcPr>
@@ -85,14 +171,14 @@
                 <w:sz w:val="16"/>
                 <w:szCs w:val="16"/>
               </w:rPr>
-              <w:t>01-agosto-2021</w:t>
-            </w:r>
-          </w:p>
-        </w:tc>
-        <w:tc>
-          <w:tcPr>
-            <w:shd w:fill="D1CFCF"/>
-            <w:tcW w:type="dxa" w:w="1299"/>
+              <w:t>MEDIDAS CAUTELARES Y SUSPENSIÓN CONDICIONAL DEL PROCESO</w:t>
+            </w:r>
+          </w:p>
+        </w:tc>
+        <w:tc>
+          <w:tcPr>
+            <w:shd w:fill="D1CFCF"/>
+            <w:tcW w:type="dxa" w:w="992"/>
             <w:vAlign w:val="center"/>
             <w:vMerge w:val="restart"/>
           </w:tcPr>
@@ -115,13 +201,13 @@
                 <w:sz w:val="16"/>
                 <w:szCs w:val="16"/>
               </w:rPr>
-              <w:t>Usuario destinado</w:t>
-            </w:r>
-          </w:p>
-        </w:tc>
-        <w:tc>
-          <w:tcPr>
-            <w:tcW w:type="dxa" w:w="1819"/>
+              <w:t>¿Quién Captura?</w:t>
+            </w:r>
+          </w:p>
+        </w:tc>
+        <w:tc>
+          <w:tcPr>
+            <w:tcW w:type="dxa" w:w="1702"/>
             <w:vAlign w:val="center"/>
             <w:vMerge w:val="restart"/>
           </w:tcPr>
@@ -140,62 +226,7 @@
                 <w:sz w:val="16"/>
                 <w:szCs w:val="16"/>
               </w:rPr>
-              <w:t>carmen.gonzalez</w:t>
-            </w:r>
-          </w:p>
-        </w:tc>
-        <w:tc>
-          <w:tcPr>
-            <w:shd w:fill="D1CFCF"/>
-            <w:tcW w:type="dxa" w:w="992"/>
-            <w:vAlign w:val="center"/>
-            <w:vMerge w:val="restart"/>
-          </w:tcPr>
-          <w:p>
-            <w:pPr>
-              <w:rPr>
-                <w:b w:val="1"/>
-                <w:bCs w:val="1"/>
-                <w:rFonts w:cs="Calibri"/>
-                <w:sz w:val="16"/>
-                <w:szCs w:val="16"/>
-              </w:rPr>
-              <w:jc w:val="center"/>
-            </w:pPr>
-            <w:r>
-              <w:rPr>
-                <w:b w:val="1"/>
-                <w:bCs w:val="1"/>
-                <w:rFonts w:cs="Calibri"/>
-                <w:sz w:val="16"/>
-                <w:szCs w:val="16"/>
-              </w:rPr>
-              <w:t>¿Quién Captura?</w:t>
-            </w:r>
-          </w:p>
-        </w:tc>
-        <w:tc>
-          <w:tcPr>
-            <w:tcW w:type="dxa" w:w="1702"/>
-            <w:vAlign w:val="center"/>
-            <w:vMerge w:val="restart"/>
-          </w:tcPr>
-          <w:p>
-            <w:pPr>
-              <w:rPr>
-                <w:rFonts w:cs="Calibri"/>
-                <w:sz w:val="16"/>
-                <w:szCs w:val="16"/>
-              </w:rPr>
-              <w:jc w:val="center"/>
-            </w:pPr>
-            <w:r>
-              <w:rPr>
-                <w:rFonts w:cs="Calibri"/>
-                <w:sz w:val="16"/>
-                <w:szCs w:val="16"/>
-              </w:rPr>
-              <w:t>iovannifs92</w:t>
+              <w:t>todos</w:t>
             </w:r>
           </w:p>
         </w:tc>
@@ -260,6 +291,58 @@
         </w:tc>
         <w:tc>
           <w:tcPr>
+            <w:shd w:fill="FFFFFF"/>
+            <w:tcW w:type="dxa" w:w="1555"/>
+            <w:vAlign w:val="center"/>
+          </w:tcPr>
+          <w:p>
+            <w:pPr>
+              <w:jc w:val="center"/>
+            </w:pPr>
+            <w:r>
+              <w:rPr>
+                <w:rFonts w:cs="Calibri"/>
+                <w:sz w:val="16"/>
+                <w:szCs w:val="16"/>
+              </w:rPr>
+              <w:t>01-January-0001</w:t>
+            </w:r>
+          </w:p>
+        </w:tc>
+        <w:tc>
+          <w:tcPr>
+            <w:shd w:fill="D1CFCF"/>
+            <w:tcW w:type="dxa" w:w="1555"/>
+            <w:vAlign w:val="center"/>
+          </w:tcPr>
+          <w:p>
+            <w:pPr>
+              <w:jc w:val="center"/>
+            </w:pPr>
+            <w:r>
+              <w:rPr>
+                <w:b w:val="1"/>
+                <w:bCs w:val="1"/>
+                <w:rFonts w:cs="Calibri"/>
+                <w:sz w:val="16"/>
+                <w:szCs w:val="16"/>
+              </w:rPr>
+              <w:t>Usuario destinado</w:t>
+            </w:r>
+            <w:r>
+              <w:rPr>
+                <w:b w:val="1"/>
+                <w:bCs w:val="1"/>
+                <w:rFonts w:cs="Calibri"/>
+                <w:sz w:val="16"/>
+                <w:szCs w:val="16"/>
+              </w:rPr>
+              <w:t>:</w:t>
+            </w:r>
+          </w:p>
+        </w:tc>
+        <w:tc>
+          <w:tcPr>
             <w:tcW w:type="dxa" w:w="1423"/>
             <w:vAlign w:val="center"/>
           </w:tcPr>
@@ -278,26 +361,9 @@
                 <w:sz w:val="16"/>
                 <w:szCs w:val="16"/>
               </w:rPr>
-              <w:t>31-agosto-2021</w:t>
-            </w:r>
-          </w:p>
-        </w:tc>
-        <w:tc>
-          <w:tcPr>
-            <w:shd w:fill="D1CFCF"/>
-            <w:tcW w:type="dxa" w:w="1299"/>
-            <w:vAlign w:val="center"/>
-            <w:vMerge w:val="continue"/>
-          </w:tcPr>
-          <w:p/>
-        </w:tc>
-        <w:tc>
-          <w:tcPr>
-            <w:tcW w:type="dxa" w:w="1819"/>
-            <w:vAlign w:val="center"/>
-            <w:vMerge w:val="continue"/>
-          </w:tcPr>
-          <w:p/>
+              <w:t>alejandra.jimenez@dgepms.com</w:t>
+            </w:r>
+          </w:p>
         </w:tc>
         <w:tc>
           <w:tcPr>
@@ -415,28 +481,58 @@
       <w:tblPr>
         <w:tblStyle w:val="Table Grid"/>
         <w:tblInd w:type="dxa" w:w="-998"/>
-        <w:tblW w:type="dxa" w:w="14921"/>
+        <w:tblW w:type="dxa" w:w="14866"/>
         <w:tblLook w:firstColumn="1" w:firstRow="1" w:lastColumn="0" w:lastRow="0" w:noHBand="0" w:noVBand="1"/>
       </w:tblPr>
       <w:tblGrid>
-        <w:gridCol w:w="2185"/>
-        <w:gridCol w:w="1272"/>
-        <w:gridCol w:w="1165"/>
-        <w:gridCol w:w="1358"/>
-        <w:gridCol w:w="2360"/>
-        <w:gridCol w:w="1130"/>
-        <w:gridCol w:w="1513"/>
-        <w:gridCol w:w="1820"/>
-        <w:gridCol w:w="2118"/>
+        <w:gridCol w:w="1048"/>
+        <w:gridCol w:w="1839"/>
+        <w:gridCol w:w="1297"/>
+        <w:gridCol w:w="952"/>
+        <w:gridCol w:w="1480"/>
+        <w:gridCol w:w="1683"/>
+        <w:gridCol w:w="1147"/>
+        <w:gridCol w:w="1544"/>
+        <w:gridCol w:w="1714"/>
+        <w:gridCol w:w="2162"/>
       </w:tblGrid>
       <w:tr>
         <w:trPr>
-          <w:trHeight w:hRule="atLeast" w:val="795"/>
+          <w:trHeight w:hRule="atLeast" w:val="263"/>
         </w:trPr>
         <w:tc>
           <w:tcPr>
             <w:shd w:fill="D1CFCF"/>
-            <w:tcW w:type="dxa" w:w="1661"/>
+            <w:tcW w:type="dxa" w:w="1048"/>
+            <w:vAlign w:val="center"/>
+          </w:tcPr>
+          <w:p>
+            <w:pPr>
+              <w:rPr>
+                <w:b w:val="1"/>
+                <w:bCs w:val="1"/>
+                <w:sz w:val="16"/>
+                <w:szCs w:val="16"/>
+              </w:rPr>
+              <w:jc w:val="center"/>
+            </w:pPr>
+            <w:bookmarkStart w:id="0" w:name="_GoBack"/>
+            <w:bookmarkEnd w:id="0"/>
+            <w:r>
+              <w:rPr>
+                <w:b w:val="1"/>
+                <w:bCs w:val="1"/>
+                <w:sz w:val="16"/>
+                <w:szCs w:val="16"/>
+              </w:rPr>
+              <w:t>Id</w:t>
+            </w:r>
+          </w:p>
+        </w:tc>
+        <w:tc>
+          <w:tcPr>
+            <w:shd w:fill="D1CFCF"/>
+            <w:tcW w:type="dxa" w:w="1839"/>
             <w:vAlign w:val="center"/>
           </w:tcPr>
           <w:p>
@@ -463,7 +559,7 @@
         <w:tc>
           <w:tcPr>
             <w:shd w:fill="D1CFCF"/>
-            <w:tcW w:type="dxa" w:w="1272"/>
+            <w:tcW w:type="dxa" w:w="1297"/>
             <w:vAlign w:val="center"/>
           </w:tcPr>
           <w:p>
@@ -491,7 +587,7 @@
         <w:tc>
           <w:tcPr>
             <w:shd w:fill="D1CFCF"/>
-            <w:tcW w:type="dxa" w:w="1321"/>
+            <w:tcW w:type="dxa" w:w="952"/>
             <w:vAlign w:val="center"/>
           </w:tcPr>
           <w:p>
@@ -518,7 +614,7 @@
         <w:tc>
           <w:tcPr>
             <w:shd w:fill="D1CFCF"/>
-            <w:tcW w:type="dxa" w:w="1417"/>
+            <w:tcW w:type="dxa" w:w="1480"/>
             <w:vAlign w:val="center"/>
           </w:tcPr>
           <w:p>
@@ -545,7 +641,7 @@
         <w:tc>
           <w:tcPr>
             <w:shd w:fill="D1CFCF"/>
-            <w:tcW w:type="dxa" w:w="2977"/>
+            <w:tcW w:type="dxa" w:w="1683"/>
             <w:vAlign w:val="center"/>
           </w:tcPr>
           <w:p>
@@ -572,7 +668,7 @@
         <w:tc>
           <w:tcPr>
             <w:shd w:fill="D1CFCF"/>
-            <w:tcW w:type="dxa" w:w="1132"/>
+            <w:tcW w:type="dxa" w:w="1147"/>
             <w:vAlign w:val="center"/>
           </w:tcPr>
           <w:p>
@@ -599,7 +695,7 @@
         <w:tc>
           <w:tcPr>
             <w:shd w:fill="D1CFCF"/>
-            <w:tcW w:type="dxa" w:w="1513"/>
+            <w:tcW w:type="dxa" w:w="1544"/>
             <w:vAlign w:val="center"/>
           </w:tcPr>
           <w:p>
@@ -626,7 +722,7 @@
         <w:tc>
           <w:tcPr>
             <w:shd w:fill="D1CFCF"/>
-            <w:tcW w:type="dxa" w:w="2033"/>
+            <w:tcW w:type="dxa" w:w="1714"/>
             <w:vAlign w:val="center"/>
           </w:tcPr>
           <w:p>
@@ -653,7 +749,7 @@
         <w:tc>
           <w:tcPr>
             <w:shd w:fill="D1CFCF"/>
-            <w:tcW w:type="dxa" w:w="1595"/>
+            <w:tcW w:type="dxa" w:w="2162"/>
             <w:vAlign w:val="center"/>
           </w:tcPr>
           <w:p>
@@ -679,62 +775,59 @@
         </w:tc>
       </w:tr>
       <w:tr>
-        <w:trPr/>
+        <w:trPr>
+          <w:trHeight w:hRule="atLeast" w:val="123"/>
+        </w:trPr>
         <w:tc>
           <w:tcPr>
             <w:shd w:fill="FFFFFF"/>
-            <w:tcW w:type="dxa" w:w="1661"/>
-            <w:vAlign w:val="center"/>
-          </w:tcPr>
-          <w:p>
-            <w:pPr>
-              <w:rPr>
-                <w:sz w:val="16"/>
-                <w:szCs w:val="16"/>
-              </w:rPr>
-              <w:jc w:val="center"/>
-            </w:pPr>
-            <w:r>
-              <w:rPr>
-                <w:sz w:val="16"/>
-                <w:szCs w:val="16"/>
-              </w:rPr>
-              <w:fldChar w:fldCharType="begin"/>
-            </w:r>
-            <w:r>
-              <w:rPr>
-                <w:sz w:val="16"/>
-                <w:szCs w:val="16"/>
-              </w:rPr>
-              <w:instrText xml:space="preserve"> MERGEFIELD   FechaRecepcion  \* MERGEFORMAT</w:instrText>
-            </w:r>
-            <w:r>
-              <w:rPr>
-                <w:sz w:val="16"/>
-                <w:szCs w:val="16"/>
-              </w:rPr>
-              <w:fldChar w:fldCharType="separate"/>
-            </w:r>
-            <w:r>
-              <w:rPr>
-                <w:sz w:val="16"/>
-                <w:szCs w:val="16"/>
-              </w:rPr>
-              <w:t>«FechaRecepcion»</w:t>
-            </w:r>
-            <w:r>
-              <w:rPr>
-                <w:sz w:val="16"/>
-                <w:szCs w:val="16"/>
-              </w:rPr>
-              <w:fldChar w:fldCharType="end"/>
+            <w:tcW w:type="dxa" w:w="1048"/>
+            <w:vAlign w:val="center"/>
+          </w:tcPr>
+          <w:p>
+            <w:pPr>
+              <w:rPr>
+                <w:sz w:val="16"/>
+                <w:szCs w:val="16"/>
+              </w:rPr>
+              <w:jc w:val="center"/>
+            </w:pPr>
+            <w:r>
+              <w:rPr>
+                <w:sz w:val="16"/>
+                <w:szCs w:val="16"/>
+              </w:rPr>
+              <w:t>4</w:t>
             </w:r>
           </w:p>
         </w:tc>
         <w:tc>
           <w:tcPr>
             <w:shd w:fill="FFFFFF"/>
-            <w:tcW w:type="dxa" w:w="1272"/>
+            <w:tcW w:type="dxa" w:w="1839"/>
+            <w:vAlign w:val="center"/>
+          </w:tcPr>
+          <w:p>
+            <w:pPr>
+              <w:rPr>
+                <w:sz w:val="16"/>
+                <w:szCs w:val="16"/>
+              </w:rPr>
+              <w:jc w:val="center"/>
+            </w:pPr>
+            <w:r>
+              <w:rPr>
+                <w:sz w:val="16"/>
+                <w:szCs w:val="16"/>
+              </w:rPr>
+              <w:t>10-August-2022</w:t>
+            </w:r>
+          </w:p>
+        </w:tc>
+        <w:tc>
+          <w:tcPr>
+            <w:shd w:fill="FFFFFF"/>
+            <w:tcW w:type="dxa" w:w="1297"/>
             <w:vAlign w:val="center"/>
           </w:tcPr>
           <w:p>
@@ -751,188 +844,76 @@
                 <w:sz w:val="16"/>
                 <w:szCs w:val="16"/>
               </w:rPr>
-              <w:fldChar w:fldCharType="begin"/>
-            </w:r>
-            <w:r>
-              <w:rPr>
-                <w:sz w:val="16"/>
-                <w:szCs w:val="16"/>
-              </w:rPr>
-              <w:instrText xml:space="preserve"> MERGEFIELD   FechaEmision  \* MERGEFORMAT</w:instrText>
-            </w:r>
-            <w:r>
-              <w:rPr>
-                <w:sz w:val="16"/>
-                <w:szCs w:val="16"/>
-              </w:rPr>
-              <w:fldChar w:fldCharType="separate"/>
-            </w:r>
-            <w:r>
-              <w:rPr>
-                <w:sz w:val="16"/>
-                <w:szCs w:val="16"/>
-              </w:rPr>
-              <w:t>«FechaEmision»</w:t>
-            </w:r>
-            <w:r>
-              <w:rPr>
-                <w:sz w:val="16"/>
-                <w:szCs w:val="16"/>
-              </w:rPr>
-              <w:fldChar w:fldCharType="end"/>
+              <w:t>09-August-2022</w:t>
             </w:r>
           </w:p>
         </w:tc>
         <w:tc>
           <w:tcPr>
             <w:shd w:fill="FFFFFF"/>
-            <w:tcW w:type="dxa" w:w="1321"/>
-            <w:vAlign w:val="center"/>
-          </w:tcPr>
-          <w:p>
-            <w:pPr>
-              <w:rPr>
-                <w:sz w:val="16"/>
-                <w:szCs w:val="16"/>
-              </w:rPr>
-              <w:jc w:val="center"/>
-            </w:pPr>
-            <w:r>
-              <w:rPr>
-                <w:sz w:val="16"/>
-                <w:szCs w:val="16"/>
-              </w:rPr>
-              <w:fldChar w:fldCharType="begin"/>
-            </w:r>
-            <w:r>
-              <w:rPr>
-                <w:sz w:val="16"/>
-                <w:szCs w:val="16"/>
-              </w:rPr>
-              <w:instrText xml:space="preserve"> MERGEFIELD   Expide  \* MERGEFORMAT</w:instrText>
-            </w:r>
-            <w:r>
-              <w:rPr>
-                <w:sz w:val="16"/>
-                <w:szCs w:val="16"/>
-              </w:rPr>
-              <w:fldChar w:fldCharType="separate"/>
-            </w:r>
-            <w:r>
-              <w:rPr>
-                <w:sz w:val="16"/>
-                <w:szCs w:val="16"/>
-              </w:rPr>
-              <w:t>«Expide»</w:t>
-            </w:r>
-            <w:r>
-              <w:rPr>
-                <w:sz w:val="16"/>
-                <w:szCs w:val="16"/>
-              </w:rPr>
-              <w:fldChar w:fldCharType="end"/>
+            <w:tcW w:type="dxa" w:w="952"/>
+            <w:vAlign w:val="center"/>
+          </w:tcPr>
+          <w:p>
+            <w:pPr>
+              <w:rPr>
+                <w:sz w:val="16"/>
+                <w:szCs w:val="16"/>
+              </w:rPr>
+              <w:jc w:val="center"/>
+            </w:pPr>
+            <w:r>
+              <w:rPr>
+                <w:sz w:val="16"/>
+                <w:szCs w:val="16"/>
+              </w:rPr>
+              <w:t>NA</w:t>
             </w:r>
           </w:p>
         </w:tc>
         <w:tc>
           <w:tcPr>
             <w:shd w:fill="FFFFFF"/>
-            <w:tcW w:type="dxa" w:w="1417"/>
-            <w:vAlign w:val="center"/>
-          </w:tcPr>
-          <w:p>
-            <w:pPr>
-              <w:rPr>
-                <w:sz w:val="16"/>
-                <w:szCs w:val="16"/>
-              </w:rPr>
-              <w:jc w:val="center"/>
-            </w:pPr>
-            <w:r>
-              <w:rPr>
-                <w:sz w:val="16"/>
-                <w:szCs w:val="16"/>
-              </w:rPr>
-              <w:fldChar w:fldCharType="begin"/>
-            </w:r>
-            <w:r>
-              <w:rPr>
-                <w:sz w:val="16"/>
-                <w:szCs w:val="16"/>
-              </w:rPr>
-              <w:instrText xml:space="preserve"> MERGEFIELD   AsuntoOficio  \* MERGEFORMAT</w:instrText>
-            </w:r>
-            <w:r>
-              <w:rPr>
-                <w:sz w:val="16"/>
-                <w:szCs w:val="16"/>
-              </w:rPr>
-              <w:fldChar w:fldCharType="separate"/>
-            </w:r>
-            <w:r>
-              <w:rPr>
-                <w:sz w:val="16"/>
-                <w:szCs w:val="16"/>
-              </w:rPr>
-              <w:t>«AsuntoOficio»</w:t>
-            </w:r>
-            <w:r>
-              <w:rPr>
-                <w:sz w:val="16"/>
-                <w:szCs w:val="16"/>
-              </w:rPr>
-              <w:fldChar w:fldCharType="end"/>
+            <w:tcW w:type="dxa" w:w="1480"/>
+            <w:vAlign w:val="center"/>
+          </w:tcPr>
+          <w:p>
+            <w:pPr>
+              <w:rPr>
+                <w:sz w:val="16"/>
+                <w:szCs w:val="16"/>
+              </w:rPr>
+              <w:jc w:val="center"/>
+            </w:pPr>
+            <w:r>
+              <w:rPr>
+                <w:sz w:val="16"/>
+                <w:szCs w:val="16"/>
+              </w:rPr>
+              <w:t>ADOLESCENTES-RESPUESTA A OFICIO</w:t>
             </w:r>
           </w:p>
         </w:tc>
         <w:tc>
           <w:tcPr>
             <w:shd w:fill="FFFFFF"/>
-            <w:tcW w:type="dxa" w:w="2977"/>
-            <w:vAlign w:val="center"/>
-          </w:tcPr>
-          <w:p>
-            <w:pPr>
-              <w:rPr>
-                <w:sz w:val="16"/>
-                <w:szCs w:val="16"/>
-              </w:rPr>
-              <w:jc w:val="center"/>
-            </w:pPr>
-            <w:r>
-              <w:rPr>
-                <w:sz w:val="16"/>
-                <w:szCs w:val="16"/>
-              </w:rPr>
-              <w:fldChar w:fldCharType="begin"/>
-            </w:r>
-            <w:r>
-              <w:rPr>
-                <w:sz w:val="16"/>
-                <w:szCs w:val="16"/>
-              </w:rPr>
-              <w:instrText xml:space="preserve"> MERGEFIELD   Paterno  \* MERGEFORMAT</w:instrText>
-            </w:r>
-            <w:r>
-              <w:rPr>
-                <w:sz w:val="16"/>
-                <w:szCs w:val="16"/>
-              </w:rPr>
-              <w:fldChar w:fldCharType="separate"/>
-            </w:r>
-            <w:r>
-              <w:rPr>
-                <w:sz w:val="16"/>
-                <w:szCs w:val="16"/>
-              </w:rPr>
-              <w:t>«Paterno»</w:t>
-            </w:r>
-            <w:r>
-              <w:rPr>
-                <w:sz w:val="16"/>
-                <w:szCs w:val="16"/>
-              </w:rPr>
-              <w:fldChar w:fldCharType="end"/>
+            <w:tcW w:type="dxa" w:w="1683"/>
+            <w:vAlign w:val="center"/>
+          </w:tcPr>
+          <w:p>
+            <w:pPr>
+              <w:rPr>
+                <w:sz w:val="16"/>
+                <w:szCs w:val="16"/>
+              </w:rPr>
+              <w:jc w:val="center"/>
+            </w:pPr>
+            <w:r>
+              <w:rPr>
+                <w:sz w:val="16"/>
+                <w:szCs w:val="16"/>
+              </w:rPr>
+              <w:t>NA</w:t>
             </w:r>
             <w:r>
               <w:rPr>
@@ -946,35 +927,7 @@
                 <w:sz w:val="16"/>
                 <w:szCs w:val="16"/>
               </w:rPr>
-              <w:fldChar w:fldCharType="begin"/>
-            </w:r>
-            <w:r>
-              <w:rPr>
-                <w:sz w:val="16"/>
-                <w:szCs w:val="16"/>
-              </w:rPr>
-              <w:instrText xml:space="preserve"> MERGEFIELD   Materno  \* MERGEFORMAT</w:instrText>
-            </w:r>
-            <w:r>
-              <w:rPr>
-                <w:sz w:val="16"/>
-                <w:szCs w:val="16"/>
-              </w:rPr>
-              <w:fldChar w:fldCharType="separate"/>
-            </w:r>
-            <w:r>
-              <w:rPr>
-                <w:sz w:val="16"/>
-                <w:szCs w:val="16"/>
-              </w:rPr>
-              <w:t>«Materno»</w:t>
-            </w:r>
-            <w:r>
-              <w:rPr>
-                <w:sz w:val="16"/>
-                <w:szCs w:val="16"/>
-              </w:rPr>
-              <w:fldChar w:fldCharType="end"/>
+              <w:t>NA</w:t>
             </w:r>
             <w:r>
               <w:rPr>
@@ -988,195 +941,76 @@
                 <w:sz w:val="16"/>
                 <w:szCs w:val="16"/>
               </w:rPr>
-              <w:fldChar w:fldCharType="begin"/>
-            </w:r>
-            <w:r>
-              <w:rPr>
-                <w:sz w:val="16"/>
-                <w:szCs w:val="16"/>
-              </w:rPr>
-              <w:instrText xml:space="preserve"> MERGEFIELD   Nombre  \* MERGEFORMAT</w:instrText>
-            </w:r>
-            <w:r>
-              <w:rPr>
-                <w:sz w:val="16"/>
-                <w:szCs w:val="16"/>
-              </w:rPr>
-              <w:fldChar w:fldCharType="separate"/>
-            </w:r>
-            <w:r>
-              <w:rPr>
-                <w:sz w:val="16"/>
-                <w:szCs w:val="16"/>
-              </w:rPr>
-              <w:t>«Nombre»</w:t>
-            </w:r>
-            <w:r>
-              <w:rPr>
-                <w:sz w:val="16"/>
-                <w:szCs w:val="16"/>
-              </w:rPr>
-              <w:fldChar w:fldCharType="end"/>
+              <w:t>NA</w:t>
             </w:r>
           </w:p>
         </w:tc>
         <w:tc>
           <w:tcPr>
             <w:shd w:fill="FFFFFF"/>
-            <w:tcW w:type="dxa" w:w="1132"/>
-            <w:vAlign w:val="center"/>
-          </w:tcPr>
-          <w:p>
-            <w:pPr>
-              <w:rPr>
-                <w:sz w:val="16"/>
-                <w:szCs w:val="16"/>
-              </w:rPr>
-              <w:jc w:val="center"/>
-            </w:pPr>
-            <w:r>
-              <w:rPr>
-                <w:sz w:val="16"/>
-                <w:szCs w:val="16"/>
-              </w:rPr>
-              <w:fldChar w:fldCharType="begin"/>
-            </w:r>
-            <w:r>
-              <w:rPr>
-                <w:sz w:val="16"/>
-                <w:szCs w:val="16"/>
-              </w:rPr>
-              <w:instrText xml:space="preserve"> MERGEFIELD   CausaPenal  \* MERGEFORMAT</w:instrText>
-            </w:r>
-            <w:r>
-              <w:rPr>
-                <w:sz w:val="16"/>
-                <w:szCs w:val="16"/>
-              </w:rPr>
-              <w:fldChar w:fldCharType="separate"/>
-            </w:r>
-            <w:r>
-              <w:rPr>
-                <w:sz w:val="16"/>
-                <w:szCs w:val="16"/>
-              </w:rPr>
-              <w:t>«CausaPenal»</w:t>
-            </w:r>
-            <w:r>
-              <w:rPr>
-                <w:sz w:val="16"/>
-                <w:szCs w:val="16"/>
-              </w:rPr>
-              <w:fldChar w:fldCharType="end"/>
-            </w:r>
+            <w:tcW w:type="dxa" w:w="1147"/>
+            <w:vAlign w:val="center"/>
+          </w:tcPr>
+          <w:p>
+            <w:pPr>
+              <w:rPr>
+                <w:sz w:val="16"/>
+                <w:szCs w:val="16"/>
+              </w:rPr>
+              <w:jc w:val="center"/>
+            </w:pPr>
           </w:p>
         </w:tc>
         <w:tc>
           <w:tcPr>
             <w:shd w:fill="FFFFFF"/>
-            <w:tcW w:type="dxa" w:w="1513"/>
-            <w:vAlign w:val="center"/>
-          </w:tcPr>
-          <w:p>
-            <w:pPr>
-              <w:rPr>
-                <w:sz w:val="16"/>
-                <w:szCs w:val="16"/>
-              </w:rPr>
-              <w:jc w:val="center"/>
-            </w:pPr>
-            <w:r>
-              <w:rPr>
-                <w:sz w:val="16"/>
-                <w:szCs w:val="16"/>
-              </w:rPr>
-              <w:fldChar w:fldCharType="begin"/>
-            </w:r>
-            <w:r>
-              <w:rPr>
-                <w:sz w:val="16"/>
-                <w:szCs w:val="16"/>
-              </w:rPr>
-              <w:instrText xml:space="preserve"> MERGEFIELD   CarpetaEjecucion  \* MERGEFORMAT</w:instrText>
-            </w:r>
-            <w:r>
-              <w:rPr>
-                <w:sz w:val="16"/>
-                <w:szCs w:val="16"/>
-              </w:rPr>
-              <w:fldChar w:fldCharType="separate"/>
-            </w:r>
-            <w:r>
-              <w:rPr>
-                <w:sz w:val="16"/>
-                <w:szCs w:val="16"/>
-              </w:rPr>
-              <w:t>«CarpetaEjecucion»</w:t>
-            </w:r>
-            <w:r>
-              <w:rPr>
-                <w:sz w:val="16"/>
-                <w:szCs w:val="16"/>
-              </w:rPr>
-              <w:fldChar w:fldCharType="end"/>
+            <w:tcW w:type="dxa" w:w="1544"/>
+            <w:vAlign w:val="center"/>
+          </w:tcPr>
+          <w:p>
+            <w:pPr>
+              <w:rPr>
+                <w:sz w:val="16"/>
+                <w:szCs w:val="16"/>
+              </w:rPr>
+              <w:jc w:val="center"/>
+            </w:pPr>
+            <w:r>
+              <w:rPr>
+                <w:sz w:val="16"/>
+                <w:szCs w:val="16"/>
+              </w:rPr>
+              <w:t>NA</w:t>
             </w:r>
           </w:p>
         </w:tc>
         <w:tc>
           <w:tcPr>
             <w:shd w:fill="FFFFFF"/>
-            <w:tcW w:type="dxa" w:w="2033"/>
-            <w:vAlign w:val="center"/>
-          </w:tcPr>
-          <w:p>
-            <w:pPr>
-              <w:rPr>
-                <w:sz w:val="16"/>
-                <w:szCs w:val="16"/>
-              </w:rPr>
-              <w:jc w:val="center"/>
-            </w:pPr>
-            <w:r>
-              <w:rPr>
-                <w:sz w:val="16"/>
-                <w:szCs w:val="16"/>
-              </w:rPr>
-              <w:fldChar w:fldCharType="begin"/>
-            </w:r>
-            <w:r>
-              <w:rPr>
-                <w:sz w:val="16"/>
-                <w:szCs w:val="16"/>
-              </w:rPr>
-              <w:instrText xml:space="preserve"> MERGEFIELD   Observaciones  \* MERGEFORMAT</w:instrText>
-            </w:r>
-            <w:r>
-              <w:rPr>
-                <w:sz w:val="16"/>
-                <w:szCs w:val="16"/>
-              </w:rPr>
-              <w:fldChar w:fldCharType="separate"/>
-            </w:r>
-            <w:r>
-              <w:rPr>
-                <w:sz w:val="16"/>
-                <w:szCs w:val="16"/>
-              </w:rPr>
-              <w:t>«Observaciones»</w:t>
-            </w:r>
-            <w:r>
-              <w:rPr>
-                <w:sz w:val="16"/>
-                <w:szCs w:val="16"/>
-              </w:rPr>
-              <w:fldChar w:fldCharType="end"/>
+            <w:tcW w:type="dxa" w:w="1714"/>
+            <w:vAlign w:val="center"/>
+          </w:tcPr>
+          <w:p>
+            <w:pPr>
+              <w:rPr>
+                <w:sz w:val="16"/>
+                <w:szCs w:val="16"/>
+              </w:rPr>
+              <w:jc w:val="center"/>
+            </w:pPr>
+            <w:r>
+              <w:rPr>
+                <w:sz w:val="16"/>
+                <w:szCs w:val="16"/>
+              </w:rPr>
+              <w:t>NA</w:t>
             </w:r>
           </w:p>
         </w:tc>
         <w:tc>
           <w:tcPr>
             <w:shd w:fill="FFFFFF"/>
-            <w:tcW w:type="dxa" w:w="1595"/>
+            <w:tcW w:type="dxa" w:w="2162"/>
             <w:vAlign w:val="center"/>
           </w:tcPr>
           <w:p/>
@@ -1258,7 +1092,7 @@
                             <w:pPr>
                               <w:spacing w:before="0" w:after="0" w:lineRule="auto" w:line="240"/>
                             </w:pPr>
-                            <w:hyperlink r:id="Re1bf6671b3d04c63">
+                            <w:hyperlink r:id="R858ac9c89b3c47df">
                               <w:r>
                                 <w:rPr>
                                   <w:color w:val="0000FF"/>
@@ -1301,8 +1135,8 @@
       <w:pgMar w:bottom="709" w:footer="187" w:gutter="0" w:header="708" w:left="1417" w:right="1417" w:top="1560"/>
       <w:pgNumType w:fmt="decimal"/>
       <w:cols w:equalWidth="1" w:num="1" w:space="708" w:sep="0"/>
-      <w:headerReference w:type="default" r:id="R4fc06761fdf745f6"/>
-      <w:footerReference w:type="default" r:id="Re83b41ece4714f93"/>
+      <w:headerReference w:type="default" r:id="R56ef8ec764074c54"/>
+      <w:footerReference w:type="default" r:id="R90ff0cb3fd2942c5"/>
     </w:sectPr>
   </w:body>
 </w:document>
@@ -1322,6 +1156,9 @@
       </w:pBdr>
     </w:pPr>
     <w:r>
+      <w:rPr>
+        <w:lang w:val="en-US"/>
+      </w:rPr>
       <mc:AlternateContent>
         <mc:Choice Requires="wps">
           <w:drawing>
@@ -1348,7 +1185,7 @@
                       <pic:cNvPicPr/>
                     </pic:nvPicPr>
                     <pic:blipFill>
-                      <a:blip r:embed="R18357acea624449c"/>
+                      <a:blip r:embed="R81e857db487348b6"/>
                       <a:stretch/>
                     </pic:blipFill>
                     <pic:spPr>
@@ -1384,7 +1221,7 @@
         <w:bCs w:val="1"/>
         <w:lang w:val="es-ES"/>
       </w:rPr>
-      <w:t>2</w:t>
+      <w:t>1</w:t>
     </w:r>
     <w:r>
       <w:fldChar w:fldCharType="end"/>
@@ -1426,6 +1263,9 @@
       </w:tabs>
     </w:pPr>
     <w:r>
+      <w:rPr>
+        <w:lang w:val="en-US"/>
+      </w:rPr>
       <mc:AlternateContent>
         <mc:Choice Requires="wps">
           <w:drawing>
@@ -1452,7 +1292,7 @@
                       <pic:cNvPicPr/>
                     </pic:nvPicPr>
                     <pic:blipFill>
-                      <a:blip r:embed="R3c799ca2a65e4f81"/>
+                      <a:blip r:embed="R202475a723154497"/>
                       <a:stretch/>
                     </pic:blipFill>
                     <pic:spPr>

</xml_diff>

<commit_message>
Se cambia las areas a la BD de C#
</commit_message>
<xml_diff>
--- a/scorpioweb/wwwroot/Documentos/reporteOficialia.docx
+++ b/scorpioweb/wwwroot/Documentos/reporteOficialia.docx
@@ -43,35 +43,17 @@
               </w:rPr>
               <w:jc w:val="center"/>
             </w:pPr>
-            <w:r>
-              <w:rPr>
-                <w:b w:val="1"/>
-                <w:bCs w:val="1"/>
-                <w:rFonts w:cs="Calibri"/>
-                <w:sz w:val="16"/>
-                <w:szCs w:val="16"/>
-              </w:rPr>
-              <w:t>z</w:t>
-            </w:r>
-            <w:r>
-              <w:rPr>
-                <w:b w:val="1"/>
-                <w:bCs w:val="1"/>
-                <w:rFonts w:cs="Calibri"/>
-                <w:sz w:val="16"/>
-                <w:szCs w:val="16"/>
-              </w:rPr>
-              <w:t>Período</w:t>
-            </w:r>
-            <w:r>
-              <w:rPr>
-                <w:b w:val="1"/>
-                <w:bCs w:val="1"/>
-                <w:rFonts w:cs="Calibri"/>
-                <w:sz w:val="16"/>
-                <w:szCs w:val="16"/>
-              </w:rPr>
-              <w:t xml:space="preserve"> de reporte</w:t>
+            <w:bookmarkStart w:id="0" w:name="_GoBack"/>
+            <w:bookmarkEnd w:id="0"/>
+            <w:r>
+              <w:rPr>
+                <w:b w:val="1"/>
+                <w:bCs w:val="1"/>
+                <w:rFonts w:cs="Calibri"/>
+                <w:sz w:val="16"/>
+                <w:szCs w:val="16"/>
+              </w:rPr>
+              <w:t>Período de reporte</w:t>
             </w:r>
             <w:r>
               <w:rPr>
@@ -171,7 +153,7 @@
                 <w:sz w:val="16"/>
                 <w:szCs w:val="16"/>
               </w:rPr>
-              <w:t>MEDIDAS CAUTELARES Y SUSPENSIÓN CONDICIONAL DEL PROCESO</w:t>
+              <w:t>COORDINACIÓN REGIÓN NORTE</w:t>
             </w:r>
           </w:p>
         </w:tc>
@@ -361,7 +343,7 @@
                 <w:sz w:val="16"/>
                 <w:szCs w:val="16"/>
               </w:rPr>
-              <w:t>alejandra.jimenez@dgepms.com</w:t>
+              <w:t>daniel@nortedgepms.com</w:t>
             </w:r>
           </w:p>
         </w:tc>
@@ -516,8 +498,6 @@
               </w:rPr>
               <w:jc w:val="center"/>
             </w:pPr>
-            <w:bookmarkStart w:id="0" w:name="_GoBack"/>
-            <w:bookmarkEnd w:id="0"/>
             <w:r>
               <w:rPr>
                 <w:b w:val="1"/>
@@ -797,7 +777,7 @@
                 <w:sz w:val="16"/>
                 <w:szCs w:val="16"/>
               </w:rPr>
-              <w:t>4</w:t>
+              <w:t>2</w:t>
             </w:r>
           </w:p>
         </w:tc>
@@ -820,7 +800,7 @@
                 <w:sz w:val="16"/>
                 <w:szCs w:val="16"/>
               </w:rPr>
-              <w:t>10-August-2022</w:t>
+              <w:t>03-August-2022</w:t>
             </w:r>
           </w:p>
         </w:tc>
@@ -844,7 +824,7 @@
                 <w:sz w:val="16"/>
                 <w:szCs w:val="16"/>
               </w:rPr>
-              <w:t>09-August-2022</w:t>
+              <w:t>03-August-2022</w:t>
             </w:r>
           </w:p>
         </w:tc>
@@ -867,7 +847,7 @@
                 <w:sz w:val="16"/>
                 <w:szCs w:val="16"/>
               </w:rPr>
-              <w:t>NA</w:t>
+              <w:t>CENTRO FEDERAL DE RE-INSERCIÓN SOCIAL N° 4 (CEFERESO 4) NOROESTE</w:t>
             </w:r>
           </w:p>
         </w:tc>
@@ -890,7 +870,7 @@
                 <w:sz w:val="16"/>
                 <w:szCs w:val="16"/>
               </w:rPr>
-              <w:t>ADOLESCENTES-RESPUESTA A OFICIO</w:t>
+              <w:t>CERTIFICADO DE TIEMPO INTERNO Y TRABAJADO</w:t>
             </w:r>
           </w:p>
         </w:tc>
@@ -913,7 +893,7 @@
                 <w:sz w:val="16"/>
                 <w:szCs w:val="16"/>
               </w:rPr>
-              <w:t>NA</w:t>
+              <w:t>P</w:t>
             </w:r>
             <w:r>
               <w:rPr>
@@ -927,7 +907,7 @@
                 <w:sz w:val="16"/>
                 <w:szCs w:val="16"/>
               </w:rPr>
-              <w:t>NA</w:t>
+              <w:t>M</w:t>
             </w:r>
             <w:r>
               <w:rPr>
@@ -941,7 +921,7 @@
                 <w:sz w:val="16"/>
                 <w:szCs w:val="16"/>
               </w:rPr>
-              <w:t>NA</w:t>
+              <w:t>N</w:t>
             </w:r>
           </w:p>
         </w:tc>
@@ -959,6 +939,13 @@
               </w:rPr>
               <w:jc w:val="center"/>
             </w:pPr>
+            <w:r>
+              <w:rPr>
+                <w:sz w:val="16"/>
+                <w:szCs w:val="16"/>
+              </w:rPr>
+              <w:t>08/2021</w:t>
+            </w:r>
           </w:p>
         </w:tc>
         <w:tc>
@@ -980,7 +967,7 @@
                 <w:sz w:val="16"/>
                 <w:szCs w:val="16"/>
               </w:rPr>
-              <w:t>NA</w:t>
+              <w:t>CARPETA</w:t>
             </w:r>
           </w:p>
         </w:tc>
@@ -1003,7 +990,7 @@
                 <w:sz w:val="16"/>
                 <w:szCs w:val="16"/>
               </w:rPr>
-              <w:t>NA</w:t>
+              <w:t>OBSERVACIONES</w:t>
             </w:r>
           </w:p>
         </w:tc>
@@ -1092,7 +1079,7 @@
                             <w:pPr>
                               <w:spacing w:before="0" w:after="0" w:lineRule="auto" w:line="240"/>
                             </w:pPr>
-                            <w:hyperlink r:id="R858ac9c89b3c47df">
+                            <w:hyperlink r:id="Rcd3e9e87b2c643d0">
                               <w:r>
                                 <w:rPr>
                                   <w:color w:val="0000FF"/>
@@ -1135,8 +1122,8 @@
       <w:pgMar w:bottom="709" w:footer="187" w:gutter="0" w:header="708" w:left="1417" w:right="1417" w:top="1560"/>
       <w:pgNumType w:fmt="decimal"/>
       <w:cols w:equalWidth="1" w:num="1" w:space="708" w:sep="0"/>
-      <w:headerReference w:type="default" r:id="R56ef8ec764074c54"/>
-      <w:footerReference w:type="default" r:id="R90ff0cb3fd2942c5"/>
+      <w:headerReference w:type="default" r:id="Rc3f23af186d74c83"/>
+      <w:footerReference w:type="default" r:id="R50d8c92dc02a4ee9"/>
     </w:sectPr>
   </w:body>
 </w:document>
@@ -1185,7 +1172,7 @@
                       <pic:cNvPicPr/>
                     </pic:nvPicPr>
                     <pic:blipFill>
-                      <a:blip r:embed="R81e857db487348b6"/>
+                      <a:blip r:embed="R305d32e7dbe94fef"/>
                       <a:stretch/>
                     </pic:blipFill>
                     <pic:spPr>
@@ -1292,7 +1279,7 @@
                       <pic:cNvPicPr/>
                     </pic:nvPicPr>
                     <pic:blipFill>
-                      <a:blip r:embed="R202475a723154497"/>
+                      <a:blip r:embed="R0e6cbceda634493d"/>
                       <a:stretch/>
                     </pic:blipFill>
                     <pic:spPr>

</xml_diff>

<commit_message>
Se ordena en descendiente datos oficialia, se agrega lic carmen a usuarios a turnar
</commit_message>
<xml_diff>
--- a/scorpioweb/wwwroot/Documentos/reporteOficialia.docx
+++ b/scorpioweb/wwwroot/Documentos/reporteOficialia.docx
@@ -90,7 +90,7 @@
                 <w:sz w:val="16"/>
                 <w:szCs w:val="16"/>
               </w:rPr>
-              <w:t>01-January-0001</w:t>
+              <w:t>01-enero-0001</w:t>
             </w:r>
           </w:p>
         </w:tc>
@@ -153,7 +153,7 @@
                 <w:sz w:val="16"/>
                 <w:szCs w:val="16"/>
               </w:rPr>
-              <w:t>COORDINACIÓN REGIÓN NORTE</w:t>
+              <w:t>MEDIDAS CAUTELARES Y SUSPENSIÓN CONDICIONAL DEL PROCESO</w:t>
             </w:r>
           </w:p>
         </w:tc>
@@ -287,7 +287,7 @@
                 <w:sz w:val="16"/>
                 <w:szCs w:val="16"/>
               </w:rPr>
-              <w:t>01-January-0001</w:t>
+              <w:t>01-enero-0001</w:t>
             </w:r>
           </w:p>
         </w:tc>
@@ -343,7 +343,7 @@
                 <w:sz w:val="16"/>
                 <w:szCs w:val="16"/>
               </w:rPr>
-              <w:t>daniel@nortedgepms.com</w:t>
+              <w:t>esmeralda.vargas@dgepms.com</w:t>
             </w:r>
           </w:p>
         </w:tc>
@@ -777,7 +777,7 @@
                 <w:sz w:val="16"/>
                 <w:szCs w:val="16"/>
               </w:rPr>
-              <w:t>2</w:t>
+              <w:t>4</w:t>
             </w:r>
           </w:p>
         </w:tc>
@@ -800,7 +800,7 @@
                 <w:sz w:val="16"/>
                 <w:szCs w:val="16"/>
               </w:rPr>
-              <w:t>03-August-2022</w:t>
+              <w:t>10-enero-2023</w:t>
             </w:r>
           </w:p>
         </w:tc>
@@ -824,7 +824,7 @@
                 <w:sz w:val="16"/>
                 <w:szCs w:val="16"/>
               </w:rPr>
-              <w:t>03-August-2022</w:t>
+              <w:t>10-enero-2023</w:t>
             </w:r>
           </w:p>
         </w:tc>
@@ -847,7 +847,7 @@
                 <w:sz w:val="16"/>
                 <w:szCs w:val="16"/>
               </w:rPr>
-              <w:t>CENTRO FEDERAL DE RE-INSERCIÓN SOCIAL N° 4 (CEFERESO 4) NOROESTE</w:t>
+              <w:t>NA</w:t>
             </w:r>
           </w:p>
         </w:tc>
@@ -870,7 +870,7 @@
                 <w:sz w:val="16"/>
                 <w:szCs w:val="16"/>
               </w:rPr>
-              <w:t>CERTIFICADO DE TIEMPO INTERNO Y TRABAJADO</w:t>
+              <w:t>DIFERIMIENTO</w:t>
             </w:r>
           </w:p>
         </w:tc>
@@ -893,7 +893,7 @@
                 <w:sz w:val="16"/>
                 <w:szCs w:val="16"/>
               </w:rPr>
-              <w:t>P</w:t>
+              <w:t>NA</w:t>
             </w:r>
             <w:r>
               <w:rPr>
@@ -907,7 +907,7 @@
                 <w:sz w:val="16"/>
                 <w:szCs w:val="16"/>
               </w:rPr>
-              <w:t>M</w:t>
+              <w:t>NA</w:t>
             </w:r>
             <w:r>
               <w:rPr>
@@ -921,7 +921,7 @@
                 <w:sz w:val="16"/>
                 <w:szCs w:val="16"/>
               </w:rPr>
-              <w:t>N</w:t>
+              <w:t>NA</w:t>
             </w:r>
           </w:p>
         </w:tc>
@@ -939,13 +939,6 @@
               </w:rPr>
               <w:jc w:val="center"/>
             </w:pPr>
-            <w:r>
-              <w:rPr>
-                <w:sz w:val="16"/>
-                <w:szCs w:val="16"/>
-              </w:rPr>
-              <w:t>08/2021</w:t>
-            </w:r>
           </w:p>
         </w:tc>
         <w:tc>
@@ -967,7 +960,7 @@
                 <w:sz w:val="16"/>
                 <w:szCs w:val="16"/>
               </w:rPr>
-              <w:t>CARPETA</w:t>
+              <w:t>NA</w:t>
             </w:r>
           </w:p>
         </w:tc>
@@ -990,7 +983,1943 @@
                 <w:sz w:val="16"/>
                 <w:szCs w:val="16"/>
               </w:rPr>
-              <w:t>OBSERVACIONES</w:t>
+              <w:t>NA</w:t>
+            </w:r>
+          </w:p>
+        </w:tc>
+        <w:tc>
+          <w:tcPr>
+            <w:shd w:fill="FFFFFF"/>
+            <w:tcW w:type="dxa" w:w="2162"/>
+            <w:vAlign w:val="center"/>
+          </w:tcPr>
+          <w:p/>
+        </w:tc>
+      </w:tr>
+      <w:tr>
+        <w:trPr>
+          <w:trHeight w:hRule="atLeast" w:val="123"/>
+        </w:trPr>
+        <w:tc>
+          <w:tcPr>
+            <w:shd w:fill="FFFFFF"/>
+            <w:tcW w:type="dxa" w:w="1048"/>
+            <w:vAlign w:val="center"/>
+          </w:tcPr>
+          <w:p>
+            <w:pPr>
+              <w:rPr>
+                <w:sz w:val="16"/>
+                <w:szCs w:val="16"/>
+              </w:rPr>
+              <w:jc w:val="center"/>
+            </w:pPr>
+            <w:r>
+              <w:rPr>
+                <w:sz w:val="16"/>
+                <w:szCs w:val="16"/>
+              </w:rPr>
+              <w:t>5</w:t>
+            </w:r>
+          </w:p>
+        </w:tc>
+        <w:tc>
+          <w:tcPr>
+            <w:shd w:fill="FFFFFF"/>
+            <w:tcW w:type="dxa" w:w="1839"/>
+            <w:vAlign w:val="center"/>
+          </w:tcPr>
+          <w:p>
+            <w:pPr>
+              <w:rPr>
+                <w:sz w:val="16"/>
+                <w:szCs w:val="16"/>
+              </w:rPr>
+              <w:jc w:val="center"/>
+            </w:pPr>
+            <w:r>
+              <w:rPr>
+                <w:sz w:val="16"/>
+                <w:szCs w:val="16"/>
+              </w:rPr>
+              <w:t>10-enero-2023</w:t>
+            </w:r>
+          </w:p>
+        </w:tc>
+        <w:tc>
+          <w:tcPr>
+            <w:shd w:fill="FFFFFF"/>
+            <w:tcW w:type="dxa" w:w="1297"/>
+            <w:vAlign w:val="center"/>
+          </w:tcPr>
+          <w:p>
+            <w:pPr>
+              <w:rPr>
+                <w:sz w:val="16"/>
+                <w:szCs w:val="16"/>
+              </w:rPr>
+              <w:jc w:val="center"/>
+              <w:ind w:firstLine="527" w:left="-527"/>
+            </w:pPr>
+            <w:r>
+              <w:rPr>
+                <w:sz w:val="16"/>
+                <w:szCs w:val="16"/>
+              </w:rPr>
+              <w:t>10-enero-2023</w:t>
+            </w:r>
+          </w:p>
+        </w:tc>
+        <w:tc>
+          <w:tcPr>
+            <w:shd w:fill="FFFFFF"/>
+            <w:tcW w:type="dxa" w:w="952"/>
+            <w:vAlign w:val="center"/>
+          </w:tcPr>
+          <w:p>
+            <w:pPr>
+              <w:rPr>
+                <w:sz w:val="16"/>
+                <w:szCs w:val="16"/>
+              </w:rPr>
+              <w:jc w:val="center"/>
+            </w:pPr>
+            <w:r>
+              <w:rPr>
+                <w:sz w:val="16"/>
+                <w:szCs w:val="16"/>
+              </w:rPr>
+              <w:t>NA</w:t>
+            </w:r>
+          </w:p>
+        </w:tc>
+        <w:tc>
+          <w:tcPr>
+            <w:shd w:fill="FFFFFF"/>
+            <w:tcW w:type="dxa" w:w="1480"/>
+            <w:vAlign w:val="center"/>
+          </w:tcPr>
+          <w:p>
+            <w:pPr>
+              <w:rPr>
+                <w:sz w:val="16"/>
+                <w:szCs w:val="16"/>
+              </w:rPr>
+              <w:jc w:val="center"/>
+            </w:pPr>
+            <w:r>
+              <w:rPr>
+                <w:sz w:val="16"/>
+                <w:szCs w:val="16"/>
+              </w:rPr>
+              <w:t>DIFERIMIENTO</w:t>
+            </w:r>
+          </w:p>
+        </w:tc>
+        <w:tc>
+          <w:tcPr>
+            <w:shd w:fill="FFFFFF"/>
+            <w:tcW w:type="dxa" w:w="1683"/>
+            <w:vAlign w:val="center"/>
+          </w:tcPr>
+          <w:p>
+            <w:pPr>
+              <w:rPr>
+                <w:sz w:val="16"/>
+                <w:szCs w:val="16"/>
+              </w:rPr>
+              <w:jc w:val="center"/>
+            </w:pPr>
+            <w:r>
+              <w:rPr>
+                <w:sz w:val="16"/>
+                <w:szCs w:val="16"/>
+              </w:rPr>
+              <w:t>NA</w:t>
+            </w:r>
+            <w:r>
+              <w:rPr>
+                <w:sz w:val="16"/>
+                <w:szCs w:val="16"/>
+              </w:rPr>
+              <w:t xml:space="preserve"> </w:t>
+            </w:r>
+            <w:r>
+              <w:rPr>
+                <w:sz w:val="16"/>
+                <w:szCs w:val="16"/>
+              </w:rPr>
+              <w:t>NA</w:t>
+            </w:r>
+            <w:r>
+              <w:rPr>
+                <w:sz w:val="16"/>
+                <w:szCs w:val="16"/>
+              </w:rPr>
+              <w:t xml:space="preserve"> </w:t>
+            </w:r>
+            <w:r>
+              <w:rPr>
+                <w:sz w:val="16"/>
+                <w:szCs w:val="16"/>
+              </w:rPr>
+              <w:t>NA</w:t>
+            </w:r>
+          </w:p>
+        </w:tc>
+        <w:tc>
+          <w:tcPr>
+            <w:shd w:fill="FFFFFF"/>
+            <w:tcW w:type="dxa" w:w="1147"/>
+            <w:vAlign w:val="center"/>
+          </w:tcPr>
+          <w:p>
+            <w:pPr>
+              <w:rPr>
+                <w:sz w:val="16"/>
+                <w:szCs w:val="16"/>
+              </w:rPr>
+              <w:jc w:val="center"/>
+            </w:pPr>
+          </w:p>
+        </w:tc>
+        <w:tc>
+          <w:tcPr>
+            <w:shd w:fill="FFFFFF"/>
+            <w:tcW w:type="dxa" w:w="1544"/>
+            <w:vAlign w:val="center"/>
+          </w:tcPr>
+          <w:p>
+            <w:pPr>
+              <w:rPr>
+                <w:sz w:val="16"/>
+                <w:szCs w:val="16"/>
+              </w:rPr>
+              <w:jc w:val="center"/>
+            </w:pPr>
+            <w:r>
+              <w:rPr>
+                <w:sz w:val="16"/>
+                <w:szCs w:val="16"/>
+              </w:rPr>
+              <w:t>NA</w:t>
+            </w:r>
+          </w:p>
+        </w:tc>
+        <w:tc>
+          <w:tcPr>
+            <w:shd w:fill="FFFFFF"/>
+            <w:tcW w:type="dxa" w:w="1714"/>
+            <w:vAlign w:val="center"/>
+          </w:tcPr>
+          <w:p>
+            <w:pPr>
+              <w:rPr>
+                <w:sz w:val="16"/>
+                <w:szCs w:val="16"/>
+              </w:rPr>
+              <w:jc w:val="center"/>
+            </w:pPr>
+            <w:r>
+              <w:rPr>
+                <w:sz w:val="16"/>
+                <w:szCs w:val="16"/>
+              </w:rPr>
+              <w:t>NA</w:t>
+            </w:r>
+          </w:p>
+        </w:tc>
+        <w:tc>
+          <w:tcPr>
+            <w:shd w:fill="FFFFFF"/>
+            <w:tcW w:type="dxa" w:w="2162"/>
+            <w:vAlign w:val="center"/>
+          </w:tcPr>
+          <w:p/>
+        </w:tc>
+      </w:tr>
+      <w:tr>
+        <w:trPr>
+          <w:trHeight w:hRule="atLeast" w:val="123"/>
+        </w:trPr>
+        <w:tc>
+          <w:tcPr>
+            <w:shd w:fill="FFFFFF"/>
+            <w:tcW w:type="dxa" w:w="1048"/>
+            <w:vAlign w:val="center"/>
+          </w:tcPr>
+          <w:p>
+            <w:pPr>
+              <w:rPr>
+                <w:sz w:val="16"/>
+                <w:szCs w:val="16"/>
+              </w:rPr>
+              <w:jc w:val="center"/>
+            </w:pPr>
+            <w:r>
+              <w:rPr>
+                <w:sz w:val="16"/>
+                <w:szCs w:val="16"/>
+              </w:rPr>
+              <w:t>6</w:t>
+            </w:r>
+          </w:p>
+        </w:tc>
+        <w:tc>
+          <w:tcPr>
+            <w:shd w:fill="FFFFFF"/>
+            <w:tcW w:type="dxa" w:w="1839"/>
+            <w:vAlign w:val="center"/>
+          </w:tcPr>
+          <w:p>
+            <w:pPr>
+              <w:rPr>
+                <w:sz w:val="16"/>
+                <w:szCs w:val="16"/>
+              </w:rPr>
+              <w:jc w:val="center"/>
+            </w:pPr>
+            <w:r>
+              <w:rPr>
+                <w:sz w:val="16"/>
+                <w:szCs w:val="16"/>
+              </w:rPr>
+              <w:t>10-enero-2023</w:t>
+            </w:r>
+          </w:p>
+        </w:tc>
+        <w:tc>
+          <w:tcPr>
+            <w:shd w:fill="FFFFFF"/>
+            <w:tcW w:type="dxa" w:w="1297"/>
+            <w:vAlign w:val="center"/>
+          </w:tcPr>
+          <w:p>
+            <w:pPr>
+              <w:rPr>
+                <w:sz w:val="16"/>
+                <w:szCs w:val="16"/>
+              </w:rPr>
+              <w:jc w:val="center"/>
+              <w:ind w:firstLine="527" w:left="-527"/>
+            </w:pPr>
+            <w:r>
+              <w:rPr>
+                <w:sz w:val="16"/>
+                <w:szCs w:val="16"/>
+              </w:rPr>
+              <w:t>10-enero-2023</w:t>
+            </w:r>
+          </w:p>
+        </w:tc>
+        <w:tc>
+          <w:tcPr>
+            <w:shd w:fill="FFFFFF"/>
+            <w:tcW w:type="dxa" w:w="952"/>
+            <w:vAlign w:val="center"/>
+          </w:tcPr>
+          <w:p>
+            <w:pPr>
+              <w:rPr>
+                <w:sz w:val="16"/>
+                <w:szCs w:val="16"/>
+              </w:rPr>
+              <w:jc w:val="center"/>
+            </w:pPr>
+            <w:r>
+              <w:rPr>
+                <w:sz w:val="16"/>
+                <w:szCs w:val="16"/>
+              </w:rPr>
+              <w:t>NA</w:t>
+            </w:r>
+          </w:p>
+        </w:tc>
+        <w:tc>
+          <w:tcPr>
+            <w:shd w:fill="FFFFFF"/>
+            <w:tcW w:type="dxa" w:w="1480"/>
+            <w:vAlign w:val="center"/>
+          </w:tcPr>
+          <w:p>
+            <w:pPr>
+              <w:rPr>
+                <w:sz w:val="16"/>
+                <w:szCs w:val="16"/>
+              </w:rPr>
+              <w:jc w:val="center"/>
+            </w:pPr>
+            <w:r>
+              <w:rPr>
+                <w:sz w:val="16"/>
+                <w:szCs w:val="16"/>
+              </w:rPr>
+              <w:t>DIFERIMIENTO</w:t>
+            </w:r>
+          </w:p>
+        </w:tc>
+        <w:tc>
+          <w:tcPr>
+            <w:shd w:fill="FFFFFF"/>
+            <w:tcW w:type="dxa" w:w="1683"/>
+            <w:vAlign w:val="center"/>
+          </w:tcPr>
+          <w:p>
+            <w:pPr>
+              <w:rPr>
+                <w:sz w:val="16"/>
+                <w:szCs w:val="16"/>
+              </w:rPr>
+              <w:jc w:val="center"/>
+            </w:pPr>
+            <w:r>
+              <w:rPr>
+                <w:sz w:val="16"/>
+                <w:szCs w:val="16"/>
+              </w:rPr>
+              <w:t>NA</w:t>
+            </w:r>
+            <w:r>
+              <w:rPr>
+                <w:sz w:val="16"/>
+                <w:szCs w:val="16"/>
+              </w:rPr>
+              <w:t xml:space="preserve"> </w:t>
+            </w:r>
+            <w:r>
+              <w:rPr>
+                <w:sz w:val="16"/>
+                <w:szCs w:val="16"/>
+              </w:rPr>
+              <w:t>NA</w:t>
+            </w:r>
+            <w:r>
+              <w:rPr>
+                <w:sz w:val="16"/>
+                <w:szCs w:val="16"/>
+              </w:rPr>
+              <w:t xml:space="preserve"> </w:t>
+            </w:r>
+            <w:r>
+              <w:rPr>
+                <w:sz w:val="16"/>
+                <w:szCs w:val="16"/>
+              </w:rPr>
+              <w:t>NA</w:t>
+            </w:r>
+          </w:p>
+        </w:tc>
+        <w:tc>
+          <w:tcPr>
+            <w:shd w:fill="FFFFFF"/>
+            <w:tcW w:type="dxa" w:w="1147"/>
+            <w:vAlign w:val="center"/>
+          </w:tcPr>
+          <w:p>
+            <w:pPr>
+              <w:rPr>
+                <w:sz w:val="16"/>
+                <w:szCs w:val="16"/>
+              </w:rPr>
+              <w:jc w:val="center"/>
+            </w:pPr>
+          </w:p>
+        </w:tc>
+        <w:tc>
+          <w:tcPr>
+            <w:shd w:fill="FFFFFF"/>
+            <w:tcW w:type="dxa" w:w="1544"/>
+            <w:vAlign w:val="center"/>
+          </w:tcPr>
+          <w:p>
+            <w:pPr>
+              <w:rPr>
+                <w:sz w:val="16"/>
+                <w:szCs w:val="16"/>
+              </w:rPr>
+              <w:jc w:val="center"/>
+            </w:pPr>
+            <w:r>
+              <w:rPr>
+                <w:sz w:val="16"/>
+                <w:szCs w:val="16"/>
+              </w:rPr>
+              <w:t>NA</w:t>
+            </w:r>
+          </w:p>
+        </w:tc>
+        <w:tc>
+          <w:tcPr>
+            <w:shd w:fill="FFFFFF"/>
+            <w:tcW w:type="dxa" w:w="1714"/>
+            <w:vAlign w:val="center"/>
+          </w:tcPr>
+          <w:p>
+            <w:pPr>
+              <w:rPr>
+                <w:sz w:val="16"/>
+                <w:szCs w:val="16"/>
+              </w:rPr>
+              <w:jc w:val="center"/>
+            </w:pPr>
+            <w:r>
+              <w:rPr>
+                <w:sz w:val="16"/>
+                <w:szCs w:val="16"/>
+              </w:rPr>
+              <w:t>NA</w:t>
+            </w:r>
+          </w:p>
+        </w:tc>
+        <w:tc>
+          <w:tcPr>
+            <w:shd w:fill="FFFFFF"/>
+            <w:tcW w:type="dxa" w:w="2162"/>
+            <w:vAlign w:val="center"/>
+          </w:tcPr>
+          <w:p/>
+        </w:tc>
+      </w:tr>
+      <w:tr>
+        <w:trPr>
+          <w:trHeight w:hRule="atLeast" w:val="123"/>
+        </w:trPr>
+        <w:tc>
+          <w:tcPr>
+            <w:shd w:fill="FFFFFF"/>
+            <w:tcW w:type="dxa" w:w="1048"/>
+            <w:vAlign w:val="center"/>
+          </w:tcPr>
+          <w:p>
+            <w:pPr>
+              <w:rPr>
+                <w:sz w:val="16"/>
+                <w:szCs w:val="16"/>
+              </w:rPr>
+              <w:jc w:val="center"/>
+            </w:pPr>
+            <w:r>
+              <w:rPr>
+                <w:sz w:val="16"/>
+                <w:szCs w:val="16"/>
+              </w:rPr>
+              <w:t>7</w:t>
+            </w:r>
+          </w:p>
+        </w:tc>
+        <w:tc>
+          <w:tcPr>
+            <w:shd w:fill="FFFFFF"/>
+            <w:tcW w:type="dxa" w:w="1839"/>
+            <w:vAlign w:val="center"/>
+          </w:tcPr>
+          <w:p>
+            <w:pPr>
+              <w:rPr>
+                <w:sz w:val="16"/>
+                <w:szCs w:val="16"/>
+              </w:rPr>
+              <w:jc w:val="center"/>
+            </w:pPr>
+            <w:r>
+              <w:rPr>
+                <w:sz w:val="16"/>
+                <w:szCs w:val="16"/>
+              </w:rPr>
+              <w:t>10-enero-2023</w:t>
+            </w:r>
+          </w:p>
+        </w:tc>
+        <w:tc>
+          <w:tcPr>
+            <w:shd w:fill="FFFFFF"/>
+            <w:tcW w:type="dxa" w:w="1297"/>
+            <w:vAlign w:val="center"/>
+          </w:tcPr>
+          <w:p>
+            <w:pPr>
+              <w:rPr>
+                <w:sz w:val="16"/>
+                <w:szCs w:val="16"/>
+              </w:rPr>
+              <w:jc w:val="center"/>
+              <w:ind w:firstLine="527" w:left="-527"/>
+            </w:pPr>
+            <w:r>
+              <w:rPr>
+                <w:sz w:val="16"/>
+                <w:szCs w:val="16"/>
+              </w:rPr>
+              <w:t>10-enero-2023</w:t>
+            </w:r>
+          </w:p>
+        </w:tc>
+        <w:tc>
+          <w:tcPr>
+            <w:shd w:fill="FFFFFF"/>
+            <w:tcW w:type="dxa" w:w="952"/>
+            <w:vAlign w:val="center"/>
+          </w:tcPr>
+          <w:p>
+            <w:pPr>
+              <w:rPr>
+                <w:sz w:val="16"/>
+                <w:szCs w:val="16"/>
+              </w:rPr>
+              <w:jc w:val="center"/>
+            </w:pPr>
+            <w:r>
+              <w:rPr>
+                <w:sz w:val="16"/>
+                <w:szCs w:val="16"/>
+              </w:rPr>
+              <w:t>NA</w:t>
+            </w:r>
+          </w:p>
+        </w:tc>
+        <w:tc>
+          <w:tcPr>
+            <w:shd w:fill="FFFFFF"/>
+            <w:tcW w:type="dxa" w:w="1480"/>
+            <w:vAlign w:val="center"/>
+          </w:tcPr>
+          <w:p>
+            <w:pPr>
+              <w:rPr>
+                <w:sz w:val="16"/>
+                <w:szCs w:val="16"/>
+              </w:rPr>
+              <w:jc w:val="center"/>
+            </w:pPr>
+            <w:r>
+              <w:rPr>
+                <w:sz w:val="16"/>
+                <w:szCs w:val="16"/>
+              </w:rPr>
+              <w:t>DIFERIMIENTO</w:t>
+            </w:r>
+          </w:p>
+        </w:tc>
+        <w:tc>
+          <w:tcPr>
+            <w:shd w:fill="FFFFFF"/>
+            <w:tcW w:type="dxa" w:w="1683"/>
+            <w:vAlign w:val="center"/>
+          </w:tcPr>
+          <w:p>
+            <w:pPr>
+              <w:rPr>
+                <w:sz w:val="16"/>
+                <w:szCs w:val="16"/>
+              </w:rPr>
+              <w:jc w:val="center"/>
+            </w:pPr>
+            <w:r>
+              <w:rPr>
+                <w:sz w:val="16"/>
+                <w:szCs w:val="16"/>
+              </w:rPr>
+              <w:t>NA</w:t>
+            </w:r>
+            <w:r>
+              <w:rPr>
+                <w:sz w:val="16"/>
+                <w:szCs w:val="16"/>
+              </w:rPr>
+              <w:t xml:space="preserve"> </w:t>
+            </w:r>
+            <w:r>
+              <w:rPr>
+                <w:sz w:val="16"/>
+                <w:szCs w:val="16"/>
+              </w:rPr>
+              <w:t>NA</w:t>
+            </w:r>
+            <w:r>
+              <w:rPr>
+                <w:sz w:val="16"/>
+                <w:szCs w:val="16"/>
+              </w:rPr>
+              <w:t xml:space="preserve"> </w:t>
+            </w:r>
+            <w:r>
+              <w:rPr>
+                <w:sz w:val="16"/>
+                <w:szCs w:val="16"/>
+              </w:rPr>
+              <w:t>NA</w:t>
+            </w:r>
+          </w:p>
+        </w:tc>
+        <w:tc>
+          <w:tcPr>
+            <w:shd w:fill="FFFFFF"/>
+            <w:tcW w:type="dxa" w:w="1147"/>
+            <w:vAlign w:val="center"/>
+          </w:tcPr>
+          <w:p>
+            <w:pPr>
+              <w:rPr>
+                <w:sz w:val="16"/>
+                <w:szCs w:val="16"/>
+              </w:rPr>
+              <w:jc w:val="center"/>
+            </w:pPr>
+          </w:p>
+        </w:tc>
+        <w:tc>
+          <w:tcPr>
+            <w:shd w:fill="FFFFFF"/>
+            <w:tcW w:type="dxa" w:w="1544"/>
+            <w:vAlign w:val="center"/>
+          </w:tcPr>
+          <w:p>
+            <w:pPr>
+              <w:rPr>
+                <w:sz w:val="16"/>
+                <w:szCs w:val="16"/>
+              </w:rPr>
+              <w:jc w:val="center"/>
+            </w:pPr>
+            <w:r>
+              <w:rPr>
+                <w:sz w:val="16"/>
+                <w:szCs w:val="16"/>
+              </w:rPr>
+              <w:t>NA</w:t>
+            </w:r>
+          </w:p>
+        </w:tc>
+        <w:tc>
+          <w:tcPr>
+            <w:shd w:fill="FFFFFF"/>
+            <w:tcW w:type="dxa" w:w="1714"/>
+            <w:vAlign w:val="center"/>
+          </w:tcPr>
+          <w:p>
+            <w:pPr>
+              <w:rPr>
+                <w:sz w:val="16"/>
+                <w:szCs w:val="16"/>
+              </w:rPr>
+              <w:jc w:val="center"/>
+            </w:pPr>
+            <w:r>
+              <w:rPr>
+                <w:sz w:val="16"/>
+                <w:szCs w:val="16"/>
+              </w:rPr>
+              <w:t>NA</w:t>
+            </w:r>
+          </w:p>
+        </w:tc>
+        <w:tc>
+          <w:tcPr>
+            <w:shd w:fill="FFFFFF"/>
+            <w:tcW w:type="dxa" w:w="2162"/>
+            <w:vAlign w:val="center"/>
+          </w:tcPr>
+          <w:p/>
+        </w:tc>
+      </w:tr>
+      <w:tr>
+        <w:trPr>
+          <w:trHeight w:hRule="atLeast" w:val="123"/>
+        </w:trPr>
+        <w:tc>
+          <w:tcPr>
+            <w:shd w:fill="FFFFFF"/>
+            <w:tcW w:type="dxa" w:w="1048"/>
+            <w:vAlign w:val="center"/>
+          </w:tcPr>
+          <w:p>
+            <w:pPr>
+              <w:rPr>
+                <w:sz w:val="16"/>
+                <w:szCs w:val="16"/>
+              </w:rPr>
+              <w:jc w:val="center"/>
+            </w:pPr>
+            <w:r>
+              <w:rPr>
+                <w:sz w:val="16"/>
+                <w:szCs w:val="16"/>
+              </w:rPr>
+              <w:t>8</w:t>
+            </w:r>
+          </w:p>
+        </w:tc>
+        <w:tc>
+          <w:tcPr>
+            <w:shd w:fill="FFFFFF"/>
+            <w:tcW w:type="dxa" w:w="1839"/>
+            <w:vAlign w:val="center"/>
+          </w:tcPr>
+          <w:p>
+            <w:pPr>
+              <w:rPr>
+                <w:sz w:val="16"/>
+                <w:szCs w:val="16"/>
+              </w:rPr>
+              <w:jc w:val="center"/>
+            </w:pPr>
+            <w:r>
+              <w:rPr>
+                <w:sz w:val="16"/>
+                <w:szCs w:val="16"/>
+              </w:rPr>
+              <w:t>10-enero-2023</w:t>
+            </w:r>
+          </w:p>
+        </w:tc>
+        <w:tc>
+          <w:tcPr>
+            <w:shd w:fill="FFFFFF"/>
+            <w:tcW w:type="dxa" w:w="1297"/>
+            <w:vAlign w:val="center"/>
+          </w:tcPr>
+          <w:p>
+            <w:pPr>
+              <w:rPr>
+                <w:sz w:val="16"/>
+                <w:szCs w:val="16"/>
+              </w:rPr>
+              <w:jc w:val="center"/>
+              <w:ind w:firstLine="527" w:left="-527"/>
+            </w:pPr>
+            <w:r>
+              <w:rPr>
+                <w:sz w:val="16"/>
+                <w:szCs w:val="16"/>
+              </w:rPr>
+              <w:t>10-enero-2023</w:t>
+            </w:r>
+          </w:p>
+        </w:tc>
+        <w:tc>
+          <w:tcPr>
+            <w:shd w:fill="FFFFFF"/>
+            <w:tcW w:type="dxa" w:w="952"/>
+            <w:vAlign w:val="center"/>
+          </w:tcPr>
+          <w:p>
+            <w:pPr>
+              <w:rPr>
+                <w:sz w:val="16"/>
+                <w:szCs w:val="16"/>
+              </w:rPr>
+              <w:jc w:val="center"/>
+            </w:pPr>
+            <w:r>
+              <w:rPr>
+                <w:sz w:val="16"/>
+                <w:szCs w:val="16"/>
+              </w:rPr>
+              <w:t>NA</w:t>
+            </w:r>
+          </w:p>
+        </w:tc>
+        <w:tc>
+          <w:tcPr>
+            <w:shd w:fill="FFFFFF"/>
+            <w:tcW w:type="dxa" w:w="1480"/>
+            <w:vAlign w:val="center"/>
+          </w:tcPr>
+          <w:p>
+            <w:pPr>
+              <w:rPr>
+                <w:sz w:val="16"/>
+                <w:szCs w:val="16"/>
+              </w:rPr>
+              <w:jc w:val="center"/>
+            </w:pPr>
+            <w:r>
+              <w:rPr>
+                <w:sz w:val="16"/>
+                <w:szCs w:val="16"/>
+              </w:rPr>
+              <w:t>DIFERIMIENTO</w:t>
+            </w:r>
+          </w:p>
+        </w:tc>
+        <w:tc>
+          <w:tcPr>
+            <w:shd w:fill="FFFFFF"/>
+            <w:tcW w:type="dxa" w:w="1683"/>
+            <w:vAlign w:val="center"/>
+          </w:tcPr>
+          <w:p>
+            <w:pPr>
+              <w:rPr>
+                <w:sz w:val="16"/>
+                <w:szCs w:val="16"/>
+              </w:rPr>
+              <w:jc w:val="center"/>
+            </w:pPr>
+            <w:r>
+              <w:rPr>
+                <w:sz w:val="16"/>
+                <w:szCs w:val="16"/>
+              </w:rPr>
+              <w:t>NA</w:t>
+            </w:r>
+            <w:r>
+              <w:rPr>
+                <w:sz w:val="16"/>
+                <w:szCs w:val="16"/>
+              </w:rPr>
+              <w:t xml:space="preserve"> </w:t>
+            </w:r>
+            <w:r>
+              <w:rPr>
+                <w:sz w:val="16"/>
+                <w:szCs w:val="16"/>
+              </w:rPr>
+              <w:t>NA</w:t>
+            </w:r>
+            <w:r>
+              <w:rPr>
+                <w:sz w:val="16"/>
+                <w:szCs w:val="16"/>
+              </w:rPr>
+              <w:t xml:space="preserve"> </w:t>
+            </w:r>
+            <w:r>
+              <w:rPr>
+                <w:sz w:val="16"/>
+                <w:szCs w:val="16"/>
+              </w:rPr>
+              <w:t>NA</w:t>
+            </w:r>
+          </w:p>
+        </w:tc>
+        <w:tc>
+          <w:tcPr>
+            <w:shd w:fill="FFFFFF"/>
+            <w:tcW w:type="dxa" w:w="1147"/>
+            <w:vAlign w:val="center"/>
+          </w:tcPr>
+          <w:p>
+            <w:pPr>
+              <w:rPr>
+                <w:sz w:val="16"/>
+                <w:szCs w:val="16"/>
+              </w:rPr>
+              <w:jc w:val="center"/>
+            </w:pPr>
+          </w:p>
+        </w:tc>
+        <w:tc>
+          <w:tcPr>
+            <w:shd w:fill="FFFFFF"/>
+            <w:tcW w:type="dxa" w:w="1544"/>
+            <w:vAlign w:val="center"/>
+          </w:tcPr>
+          <w:p>
+            <w:pPr>
+              <w:rPr>
+                <w:sz w:val="16"/>
+                <w:szCs w:val="16"/>
+              </w:rPr>
+              <w:jc w:val="center"/>
+            </w:pPr>
+            <w:r>
+              <w:rPr>
+                <w:sz w:val="16"/>
+                <w:szCs w:val="16"/>
+              </w:rPr>
+              <w:t>NA</w:t>
+            </w:r>
+          </w:p>
+        </w:tc>
+        <w:tc>
+          <w:tcPr>
+            <w:shd w:fill="FFFFFF"/>
+            <w:tcW w:type="dxa" w:w="1714"/>
+            <w:vAlign w:val="center"/>
+          </w:tcPr>
+          <w:p>
+            <w:pPr>
+              <w:rPr>
+                <w:sz w:val="16"/>
+                <w:szCs w:val="16"/>
+              </w:rPr>
+              <w:jc w:val="center"/>
+            </w:pPr>
+            <w:r>
+              <w:rPr>
+                <w:sz w:val="16"/>
+                <w:szCs w:val="16"/>
+              </w:rPr>
+              <w:t>NA</w:t>
+            </w:r>
+          </w:p>
+        </w:tc>
+        <w:tc>
+          <w:tcPr>
+            <w:shd w:fill="FFFFFF"/>
+            <w:tcW w:type="dxa" w:w="2162"/>
+            <w:vAlign w:val="center"/>
+          </w:tcPr>
+          <w:p/>
+        </w:tc>
+      </w:tr>
+      <w:tr>
+        <w:trPr>
+          <w:trHeight w:hRule="atLeast" w:val="123"/>
+        </w:trPr>
+        <w:tc>
+          <w:tcPr>
+            <w:shd w:fill="FFFFFF"/>
+            <w:tcW w:type="dxa" w:w="1048"/>
+            <w:vAlign w:val="center"/>
+          </w:tcPr>
+          <w:p>
+            <w:pPr>
+              <w:rPr>
+                <w:sz w:val="16"/>
+                <w:szCs w:val="16"/>
+              </w:rPr>
+              <w:jc w:val="center"/>
+            </w:pPr>
+            <w:r>
+              <w:rPr>
+                <w:sz w:val="16"/>
+                <w:szCs w:val="16"/>
+              </w:rPr>
+              <w:t>9</w:t>
+            </w:r>
+          </w:p>
+        </w:tc>
+        <w:tc>
+          <w:tcPr>
+            <w:shd w:fill="FFFFFF"/>
+            <w:tcW w:type="dxa" w:w="1839"/>
+            <w:vAlign w:val="center"/>
+          </w:tcPr>
+          <w:p>
+            <w:pPr>
+              <w:rPr>
+                <w:sz w:val="16"/>
+                <w:szCs w:val="16"/>
+              </w:rPr>
+              <w:jc w:val="center"/>
+            </w:pPr>
+            <w:r>
+              <w:rPr>
+                <w:sz w:val="16"/>
+                <w:szCs w:val="16"/>
+              </w:rPr>
+              <w:t>10-enero-2023</w:t>
+            </w:r>
+          </w:p>
+        </w:tc>
+        <w:tc>
+          <w:tcPr>
+            <w:shd w:fill="FFFFFF"/>
+            <w:tcW w:type="dxa" w:w="1297"/>
+            <w:vAlign w:val="center"/>
+          </w:tcPr>
+          <w:p>
+            <w:pPr>
+              <w:rPr>
+                <w:sz w:val="16"/>
+                <w:szCs w:val="16"/>
+              </w:rPr>
+              <w:jc w:val="center"/>
+              <w:ind w:firstLine="527" w:left="-527"/>
+            </w:pPr>
+            <w:r>
+              <w:rPr>
+                <w:sz w:val="16"/>
+                <w:szCs w:val="16"/>
+              </w:rPr>
+              <w:t>10-enero-2023</w:t>
+            </w:r>
+          </w:p>
+        </w:tc>
+        <w:tc>
+          <w:tcPr>
+            <w:shd w:fill="FFFFFF"/>
+            <w:tcW w:type="dxa" w:w="952"/>
+            <w:vAlign w:val="center"/>
+          </w:tcPr>
+          <w:p>
+            <w:pPr>
+              <w:rPr>
+                <w:sz w:val="16"/>
+                <w:szCs w:val="16"/>
+              </w:rPr>
+              <w:jc w:val="center"/>
+            </w:pPr>
+            <w:r>
+              <w:rPr>
+                <w:sz w:val="16"/>
+                <w:szCs w:val="16"/>
+              </w:rPr>
+              <w:t>NA</w:t>
+            </w:r>
+          </w:p>
+        </w:tc>
+        <w:tc>
+          <w:tcPr>
+            <w:shd w:fill="FFFFFF"/>
+            <w:tcW w:type="dxa" w:w="1480"/>
+            <w:vAlign w:val="center"/>
+          </w:tcPr>
+          <w:p>
+            <w:pPr>
+              <w:rPr>
+                <w:sz w:val="16"/>
+                <w:szCs w:val="16"/>
+              </w:rPr>
+              <w:jc w:val="center"/>
+            </w:pPr>
+            <w:r>
+              <w:rPr>
+                <w:sz w:val="16"/>
+                <w:szCs w:val="16"/>
+              </w:rPr>
+              <w:t>DIFERIMIENTO</w:t>
+            </w:r>
+          </w:p>
+        </w:tc>
+        <w:tc>
+          <w:tcPr>
+            <w:shd w:fill="FFFFFF"/>
+            <w:tcW w:type="dxa" w:w="1683"/>
+            <w:vAlign w:val="center"/>
+          </w:tcPr>
+          <w:p>
+            <w:pPr>
+              <w:rPr>
+                <w:sz w:val="16"/>
+                <w:szCs w:val="16"/>
+              </w:rPr>
+              <w:jc w:val="center"/>
+            </w:pPr>
+            <w:r>
+              <w:rPr>
+                <w:sz w:val="16"/>
+                <w:szCs w:val="16"/>
+              </w:rPr>
+              <w:t>NA</w:t>
+            </w:r>
+            <w:r>
+              <w:rPr>
+                <w:sz w:val="16"/>
+                <w:szCs w:val="16"/>
+              </w:rPr>
+              <w:t xml:space="preserve"> </w:t>
+            </w:r>
+            <w:r>
+              <w:rPr>
+                <w:sz w:val="16"/>
+                <w:szCs w:val="16"/>
+              </w:rPr>
+              <w:t>NA</w:t>
+            </w:r>
+            <w:r>
+              <w:rPr>
+                <w:sz w:val="16"/>
+                <w:szCs w:val="16"/>
+              </w:rPr>
+              <w:t xml:space="preserve"> </w:t>
+            </w:r>
+            <w:r>
+              <w:rPr>
+                <w:sz w:val="16"/>
+                <w:szCs w:val="16"/>
+              </w:rPr>
+              <w:t>NA</w:t>
+            </w:r>
+          </w:p>
+        </w:tc>
+        <w:tc>
+          <w:tcPr>
+            <w:shd w:fill="FFFFFF"/>
+            <w:tcW w:type="dxa" w:w="1147"/>
+            <w:vAlign w:val="center"/>
+          </w:tcPr>
+          <w:p>
+            <w:pPr>
+              <w:rPr>
+                <w:sz w:val="16"/>
+                <w:szCs w:val="16"/>
+              </w:rPr>
+              <w:jc w:val="center"/>
+            </w:pPr>
+          </w:p>
+        </w:tc>
+        <w:tc>
+          <w:tcPr>
+            <w:shd w:fill="FFFFFF"/>
+            <w:tcW w:type="dxa" w:w="1544"/>
+            <w:vAlign w:val="center"/>
+          </w:tcPr>
+          <w:p>
+            <w:pPr>
+              <w:rPr>
+                <w:sz w:val="16"/>
+                <w:szCs w:val="16"/>
+              </w:rPr>
+              <w:jc w:val="center"/>
+            </w:pPr>
+            <w:r>
+              <w:rPr>
+                <w:sz w:val="16"/>
+                <w:szCs w:val="16"/>
+              </w:rPr>
+              <w:t>NA</w:t>
+            </w:r>
+          </w:p>
+        </w:tc>
+        <w:tc>
+          <w:tcPr>
+            <w:shd w:fill="FFFFFF"/>
+            <w:tcW w:type="dxa" w:w="1714"/>
+            <w:vAlign w:val="center"/>
+          </w:tcPr>
+          <w:p>
+            <w:pPr>
+              <w:rPr>
+                <w:sz w:val="16"/>
+                <w:szCs w:val="16"/>
+              </w:rPr>
+              <w:jc w:val="center"/>
+            </w:pPr>
+            <w:r>
+              <w:rPr>
+                <w:sz w:val="16"/>
+                <w:szCs w:val="16"/>
+              </w:rPr>
+              <w:t>NA</w:t>
+            </w:r>
+          </w:p>
+        </w:tc>
+        <w:tc>
+          <w:tcPr>
+            <w:shd w:fill="FFFFFF"/>
+            <w:tcW w:type="dxa" w:w="2162"/>
+            <w:vAlign w:val="center"/>
+          </w:tcPr>
+          <w:p/>
+        </w:tc>
+      </w:tr>
+      <w:tr>
+        <w:trPr>
+          <w:trHeight w:hRule="atLeast" w:val="123"/>
+        </w:trPr>
+        <w:tc>
+          <w:tcPr>
+            <w:shd w:fill="FFFFFF"/>
+            <w:tcW w:type="dxa" w:w="1048"/>
+            <w:vAlign w:val="center"/>
+          </w:tcPr>
+          <w:p>
+            <w:pPr>
+              <w:rPr>
+                <w:sz w:val="16"/>
+                <w:szCs w:val="16"/>
+              </w:rPr>
+              <w:jc w:val="center"/>
+            </w:pPr>
+            <w:r>
+              <w:rPr>
+                <w:sz w:val="16"/>
+                <w:szCs w:val="16"/>
+              </w:rPr>
+              <w:t>10</w:t>
+            </w:r>
+          </w:p>
+        </w:tc>
+        <w:tc>
+          <w:tcPr>
+            <w:shd w:fill="FFFFFF"/>
+            <w:tcW w:type="dxa" w:w="1839"/>
+            <w:vAlign w:val="center"/>
+          </w:tcPr>
+          <w:p>
+            <w:pPr>
+              <w:rPr>
+                <w:sz w:val="16"/>
+                <w:szCs w:val="16"/>
+              </w:rPr>
+              <w:jc w:val="center"/>
+            </w:pPr>
+            <w:r>
+              <w:rPr>
+                <w:sz w:val="16"/>
+                <w:szCs w:val="16"/>
+              </w:rPr>
+              <w:t>10-enero-2023</w:t>
+            </w:r>
+          </w:p>
+        </w:tc>
+        <w:tc>
+          <w:tcPr>
+            <w:shd w:fill="FFFFFF"/>
+            <w:tcW w:type="dxa" w:w="1297"/>
+            <w:vAlign w:val="center"/>
+          </w:tcPr>
+          <w:p>
+            <w:pPr>
+              <w:rPr>
+                <w:sz w:val="16"/>
+                <w:szCs w:val="16"/>
+              </w:rPr>
+              <w:jc w:val="center"/>
+              <w:ind w:firstLine="527" w:left="-527"/>
+            </w:pPr>
+            <w:r>
+              <w:rPr>
+                <w:sz w:val="16"/>
+                <w:szCs w:val="16"/>
+              </w:rPr>
+              <w:t>10-enero-2023</w:t>
+            </w:r>
+          </w:p>
+        </w:tc>
+        <w:tc>
+          <w:tcPr>
+            <w:shd w:fill="FFFFFF"/>
+            <w:tcW w:type="dxa" w:w="952"/>
+            <w:vAlign w:val="center"/>
+          </w:tcPr>
+          <w:p>
+            <w:pPr>
+              <w:rPr>
+                <w:sz w:val="16"/>
+                <w:szCs w:val="16"/>
+              </w:rPr>
+              <w:jc w:val="center"/>
+            </w:pPr>
+            <w:r>
+              <w:rPr>
+                <w:sz w:val="16"/>
+                <w:szCs w:val="16"/>
+              </w:rPr>
+              <w:t>NA</w:t>
+            </w:r>
+          </w:p>
+        </w:tc>
+        <w:tc>
+          <w:tcPr>
+            <w:shd w:fill="FFFFFF"/>
+            <w:tcW w:type="dxa" w:w="1480"/>
+            <w:vAlign w:val="center"/>
+          </w:tcPr>
+          <w:p>
+            <w:pPr>
+              <w:rPr>
+                <w:sz w:val="16"/>
+                <w:szCs w:val="16"/>
+              </w:rPr>
+              <w:jc w:val="center"/>
+            </w:pPr>
+            <w:r>
+              <w:rPr>
+                <w:sz w:val="16"/>
+                <w:szCs w:val="16"/>
+              </w:rPr>
+              <w:t>DIFERIMIENTO</w:t>
+            </w:r>
+          </w:p>
+        </w:tc>
+        <w:tc>
+          <w:tcPr>
+            <w:shd w:fill="FFFFFF"/>
+            <w:tcW w:type="dxa" w:w="1683"/>
+            <w:vAlign w:val="center"/>
+          </w:tcPr>
+          <w:p>
+            <w:pPr>
+              <w:rPr>
+                <w:sz w:val="16"/>
+                <w:szCs w:val="16"/>
+              </w:rPr>
+              <w:jc w:val="center"/>
+            </w:pPr>
+            <w:r>
+              <w:rPr>
+                <w:sz w:val="16"/>
+                <w:szCs w:val="16"/>
+              </w:rPr>
+              <w:t>NA</w:t>
+            </w:r>
+            <w:r>
+              <w:rPr>
+                <w:sz w:val="16"/>
+                <w:szCs w:val="16"/>
+              </w:rPr>
+              <w:t xml:space="preserve"> </w:t>
+            </w:r>
+            <w:r>
+              <w:rPr>
+                <w:sz w:val="16"/>
+                <w:szCs w:val="16"/>
+              </w:rPr>
+              <w:t>NA</w:t>
+            </w:r>
+            <w:r>
+              <w:rPr>
+                <w:sz w:val="16"/>
+                <w:szCs w:val="16"/>
+              </w:rPr>
+              <w:t xml:space="preserve"> </w:t>
+            </w:r>
+            <w:r>
+              <w:rPr>
+                <w:sz w:val="16"/>
+                <w:szCs w:val="16"/>
+              </w:rPr>
+              <w:t>NA</w:t>
+            </w:r>
+          </w:p>
+        </w:tc>
+        <w:tc>
+          <w:tcPr>
+            <w:shd w:fill="FFFFFF"/>
+            <w:tcW w:type="dxa" w:w="1147"/>
+            <w:vAlign w:val="center"/>
+          </w:tcPr>
+          <w:p>
+            <w:pPr>
+              <w:rPr>
+                <w:sz w:val="16"/>
+                <w:szCs w:val="16"/>
+              </w:rPr>
+              <w:jc w:val="center"/>
+            </w:pPr>
+          </w:p>
+        </w:tc>
+        <w:tc>
+          <w:tcPr>
+            <w:shd w:fill="FFFFFF"/>
+            <w:tcW w:type="dxa" w:w="1544"/>
+            <w:vAlign w:val="center"/>
+          </w:tcPr>
+          <w:p>
+            <w:pPr>
+              <w:rPr>
+                <w:sz w:val="16"/>
+                <w:szCs w:val="16"/>
+              </w:rPr>
+              <w:jc w:val="center"/>
+            </w:pPr>
+            <w:r>
+              <w:rPr>
+                <w:sz w:val="16"/>
+                <w:szCs w:val="16"/>
+              </w:rPr>
+              <w:t>NA</w:t>
+            </w:r>
+          </w:p>
+        </w:tc>
+        <w:tc>
+          <w:tcPr>
+            <w:shd w:fill="FFFFFF"/>
+            <w:tcW w:type="dxa" w:w="1714"/>
+            <w:vAlign w:val="center"/>
+          </w:tcPr>
+          <w:p>
+            <w:pPr>
+              <w:rPr>
+                <w:sz w:val="16"/>
+                <w:szCs w:val="16"/>
+              </w:rPr>
+              <w:jc w:val="center"/>
+            </w:pPr>
+            <w:r>
+              <w:rPr>
+                <w:sz w:val="16"/>
+                <w:szCs w:val="16"/>
+              </w:rPr>
+              <w:t>NA</w:t>
+            </w:r>
+          </w:p>
+        </w:tc>
+        <w:tc>
+          <w:tcPr>
+            <w:shd w:fill="FFFFFF"/>
+            <w:tcW w:type="dxa" w:w="2162"/>
+            <w:vAlign w:val="center"/>
+          </w:tcPr>
+          <w:p/>
+        </w:tc>
+      </w:tr>
+      <w:tr>
+        <w:trPr>
+          <w:trHeight w:hRule="atLeast" w:val="123"/>
+        </w:trPr>
+        <w:tc>
+          <w:tcPr>
+            <w:shd w:fill="FFFFFF"/>
+            <w:tcW w:type="dxa" w:w="1048"/>
+            <w:vAlign w:val="center"/>
+          </w:tcPr>
+          <w:p>
+            <w:pPr>
+              <w:rPr>
+                <w:sz w:val="16"/>
+                <w:szCs w:val="16"/>
+              </w:rPr>
+              <w:jc w:val="center"/>
+            </w:pPr>
+            <w:r>
+              <w:rPr>
+                <w:sz w:val="16"/>
+                <w:szCs w:val="16"/>
+              </w:rPr>
+              <w:t>11</w:t>
+            </w:r>
+          </w:p>
+        </w:tc>
+        <w:tc>
+          <w:tcPr>
+            <w:shd w:fill="FFFFFF"/>
+            <w:tcW w:type="dxa" w:w="1839"/>
+            <w:vAlign w:val="center"/>
+          </w:tcPr>
+          <w:p>
+            <w:pPr>
+              <w:rPr>
+                <w:sz w:val="16"/>
+                <w:szCs w:val="16"/>
+              </w:rPr>
+              <w:jc w:val="center"/>
+            </w:pPr>
+            <w:r>
+              <w:rPr>
+                <w:sz w:val="16"/>
+                <w:szCs w:val="16"/>
+              </w:rPr>
+              <w:t>10-enero-2023</w:t>
+            </w:r>
+          </w:p>
+        </w:tc>
+        <w:tc>
+          <w:tcPr>
+            <w:shd w:fill="FFFFFF"/>
+            <w:tcW w:type="dxa" w:w="1297"/>
+            <w:vAlign w:val="center"/>
+          </w:tcPr>
+          <w:p>
+            <w:pPr>
+              <w:rPr>
+                <w:sz w:val="16"/>
+                <w:szCs w:val="16"/>
+              </w:rPr>
+              <w:jc w:val="center"/>
+              <w:ind w:firstLine="527" w:left="-527"/>
+            </w:pPr>
+            <w:r>
+              <w:rPr>
+                <w:sz w:val="16"/>
+                <w:szCs w:val="16"/>
+              </w:rPr>
+              <w:t>10-enero-2023</w:t>
+            </w:r>
+          </w:p>
+        </w:tc>
+        <w:tc>
+          <w:tcPr>
+            <w:shd w:fill="FFFFFF"/>
+            <w:tcW w:type="dxa" w:w="952"/>
+            <w:vAlign w:val="center"/>
+          </w:tcPr>
+          <w:p>
+            <w:pPr>
+              <w:rPr>
+                <w:sz w:val="16"/>
+                <w:szCs w:val="16"/>
+              </w:rPr>
+              <w:jc w:val="center"/>
+            </w:pPr>
+            <w:r>
+              <w:rPr>
+                <w:sz w:val="16"/>
+                <w:szCs w:val="16"/>
+              </w:rPr>
+              <w:t>NA</w:t>
+            </w:r>
+          </w:p>
+        </w:tc>
+        <w:tc>
+          <w:tcPr>
+            <w:shd w:fill="FFFFFF"/>
+            <w:tcW w:type="dxa" w:w="1480"/>
+            <w:vAlign w:val="center"/>
+          </w:tcPr>
+          <w:p>
+            <w:pPr>
+              <w:rPr>
+                <w:sz w:val="16"/>
+                <w:szCs w:val="16"/>
+              </w:rPr>
+              <w:jc w:val="center"/>
+            </w:pPr>
+            <w:r>
+              <w:rPr>
+                <w:sz w:val="16"/>
+                <w:szCs w:val="16"/>
+              </w:rPr>
+              <w:t>DIFERIMIENTO</w:t>
+            </w:r>
+          </w:p>
+        </w:tc>
+        <w:tc>
+          <w:tcPr>
+            <w:shd w:fill="FFFFFF"/>
+            <w:tcW w:type="dxa" w:w="1683"/>
+            <w:vAlign w:val="center"/>
+          </w:tcPr>
+          <w:p>
+            <w:pPr>
+              <w:rPr>
+                <w:sz w:val="16"/>
+                <w:szCs w:val="16"/>
+              </w:rPr>
+              <w:jc w:val="center"/>
+            </w:pPr>
+            <w:r>
+              <w:rPr>
+                <w:sz w:val="16"/>
+                <w:szCs w:val="16"/>
+              </w:rPr>
+              <w:t>NA</w:t>
+            </w:r>
+            <w:r>
+              <w:rPr>
+                <w:sz w:val="16"/>
+                <w:szCs w:val="16"/>
+              </w:rPr>
+              <w:t xml:space="preserve"> </w:t>
+            </w:r>
+            <w:r>
+              <w:rPr>
+                <w:sz w:val="16"/>
+                <w:szCs w:val="16"/>
+              </w:rPr>
+              <w:t>NA</w:t>
+            </w:r>
+            <w:r>
+              <w:rPr>
+                <w:sz w:val="16"/>
+                <w:szCs w:val="16"/>
+              </w:rPr>
+              <w:t xml:space="preserve"> </w:t>
+            </w:r>
+            <w:r>
+              <w:rPr>
+                <w:sz w:val="16"/>
+                <w:szCs w:val="16"/>
+              </w:rPr>
+              <w:t>NA</w:t>
+            </w:r>
+          </w:p>
+        </w:tc>
+        <w:tc>
+          <w:tcPr>
+            <w:shd w:fill="FFFFFF"/>
+            <w:tcW w:type="dxa" w:w="1147"/>
+            <w:vAlign w:val="center"/>
+          </w:tcPr>
+          <w:p>
+            <w:pPr>
+              <w:rPr>
+                <w:sz w:val="16"/>
+                <w:szCs w:val="16"/>
+              </w:rPr>
+              <w:jc w:val="center"/>
+            </w:pPr>
+          </w:p>
+        </w:tc>
+        <w:tc>
+          <w:tcPr>
+            <w:shd w:fill="FFFFFF"/>
+            <w:tcW w:type="dxa" w:w="1544"/>
+            <w:vAlign w:val="center"/>
+          </w:tcPr>
+          <w:p>
+            <w:pPr>
+              <w:rPr>
+                <w:sz w:val="16"/>
+                <w:szCs w:val="16"/>
+              </w:rPr>
+              <w:jc w:val="center"/>
+            </w:pPr>
+            <w:r>
+              <w:rPr>
+                <w:sz w:val="16"/>
+                <w:szCs w:val="16"/>
+              </w:rPr>
+              <w:t>NA</w:t>
+            </w:r>
+          </w:p>
+        </w:tc>
+        <w:tc>
+          <w:tcPr>
+            <w:shd w:fill="FFFFFF"/>
+            <w:tcW w:type="dxa" w:w="1714"/>
+            <w:vAlign w:val="center"/>
+          </w:tcPr>
+          <w:p>
+            <w:pPr>
+              <w:rPr>
+                <w:sz w:val="16"/>
+                <w:szCs w:val="16"/>
+              </w:rPr>
+              <w:jc w:val="center"/>
+            </w:pPr>
+            <w:r>
+              <w:rPr>
+                <w:sz w:val="16"/>
+                <w:szCs w:val="16"/>
+              </w:rPr>
+              <w:t>NA</w:t>
+            </w:r>
+          </w:p>
+        </w:tc>
+        <w:tc>
+          <w:tcPr>
+            <w:shd w:fill="FFFFFF"/>
+            <w:tcW w:type="dxa" w:w="2162"/>
+            <w:vAlign w:val="center"/>
+          </w:tcPr>
+          <w:p/>
+        </w:tc>
+      </w:tr>
+      <w:tr>
+        <w:trPr>
+          <w:trHeight w:hRule="atLeast" w:val="123"/>
+        </w:trPr>
+        <w:tc>
+          <w:tcPr>
+            <w:shd w:fill="FFFFFF"/>
+            <w:tcW w:type="dxa" w:w="1048"/>
+            <w:vAlign w:val="center"/>
+          </w:tcPr>
+          <w:p>
+            <w:pPr>
+              <w:rPr>
+                <w:sz w:val="16"/>
+                <w:szCs w:val="16"/>
+              </w:rPr>
+              <w:jc w:val="center"/>
+            </w:pPr>
+            <w:r>
+              <w:rPr>
+                <w:sz w:val="16"/>
+                <w:szCs w:val="16"/>
+              </w:rPr>
+              <w:t>12</w:t>
+            </w:r>
+          </w:p>
+        </w:tc>
+        <w:tc>
+          <w:tcPr>
+            <w:shd w:fill="FFFFFF"/>
+            <w:tcW w:type="dxa" w:w="1839"/>
+            <w:vAlign w:val="center"/>
+          </w:tcPr>
+          <w:p>
+            <w:pPr>
+              <w:rPr>
+                <w:sz w:val="16"/>
+                <w:szCs w:val="16"/>
+              </w:rPr>
+              <w:jc w:val="center"/>
+            </w:pPr>
+            <w:r>
+              <w:rPr>
+                <w:sz w:val="16"/>
+                <w:szCs w:val="16"/>
+              </w:rPr>
+              <w:t>10-enero-2023</w:t>
+            </w:r>
+          </w:p>
+        </w:tc>
+        <w:tc>
+          <w:tcPr>
+            <w:shd w:fill="FFFFFF"/>
+            <w:tcW w:type="dxa" w:w="1297"/>
+            <w:vAlign w:val="center"/>
+          </w:tcPr>
+          <w:p>
+            <w:pPr>
+              <w:rPr>
+                <w:sz w:val="16"/>
+                <w:szCs w:val="16"/>
+              </w:rPr>
+              <w:jc w:val="center"/>
+              <w:ind w:firstLine="527" w:left="-527"/>
+            </w:pPr>
+            <w:r>
+              <w:rPr>
+                <w:sz w:val="16"/>
+                <w:szCs w:val="16"/>
+              </w:rPr>
+              <w:t>10-enero-2023</w:t>
+            </w:r>
+          </w:p>
+        </w:tc>
+        <w:tc>
+          <w:tcPr>
+            <w:shd w:fill="FFFFFF"/>
+            <w:tcW w:type="dxa" w:w="952"/>
+            <w:vAlign w:val="center"/>
+          </w:tcPr>
+          <w:p>
+            <w:pPr>
+              <w:rPr>
+                <w:sz w:val="16"/>
+                <w:szCs w:val="16"/>
+              </w:rPr>
+              <w:jc w:val="center"/>
+            </w:pPr>
+            <w:r>
+              <w:rPr>
+                <w:sz w:val="16"/>
+                <w:szCs w:val="16"/>
+              </w:rPr>
+              <w:t>NA</w:t>
+            </w:r>
+          </w:p>
+        </w:tc>
+        <w:tc>
+          <w:tcPr>
+            <w:shd w:fill="FFFFFF"/>
+            <w:tcW w:type="dxa" w:w="1480"/>
+            <w:vAlign w:val="center"/>
+          </w:tcPr>
+          <w:p>
+            <w:pPr>
+              <w:rPr>
+                <w:sz w:val="16"/>
+                <w:szCs w:val="16"/>
+              </w:rPr>
+              <w:jc w:val="center"/>
+            </w:pPr>
+            <w:r>
+              <w:rPr>
+                <w:sz w:val="16"/>
+                <w:szCs w:val="16"/>
+              </w:rPr>
+              <w:t>DIFERIMIENTO</w:t>
+            </w:r>
+          </w:p>
+        </w:tc>
+        <w:tc>
+          <w:tcPr>
+            <w:shd w:fill="FFFFFF"/>
+            <w:tcW w:type="dxa" w:w="1683"/>
+            <w:vAlign w:val="center"/>
+          </w:tcPr>
+          <w:p>
+            <w:pPr>
+              <w:rPr>
+                <w:sz w:val="16"/>
+                <w:szCs w:val="16"/>
+              </w:rPr>
+              <w:jc w:val="center"/>
+            </w:pPr>
+            <w:r>
+              <w:rPr>
+                <w:sz w:val="16"/>
+                <w:szCs w:val="16"/>
+              </w:rPr>
+              <w:t>NA</w:t>
+            </w:r>
+            <w:r>
+              <w:rPr>
+                <w:sz w:val="16"/>
+                <w:szCs w:val="16"/>
+              </w:rPr>
+              <w:t xml:space="preserve"> </w:t>
+            </w:r>
+            <w:r>
+              <w:rPr>
+                <w:sz w:val="16"/>
+                <w:szCs w:val="16"/>
+              </w:rPr>
+              <w:t>NA</w:t>
+            </w:r>
+            <w:r>
+              <w:rPr>
+                <w:sz w:val="16"/>
+                <w:szCs w:val="16"/>
+              </w:rPr>
+              <w:t xml:space="preserve"> </w:t>
+            </w:r>
+            <w:r>
+              <w:rPr>
+                <w:sz w:val="16"/>
+                <w:szCs w:val="16"/>
+              </w:rPr>
+              <w:t>NA</w:t>
+            </w:r>
+          </w:p>
+        </w:tc>
+        <w:tc>
+          <w:tcPr>
+            <w:shd w:fill="FFFFFF"/>
+            <w:tcW w:type="dxa" w:w="1147"/>
+            <w:vAlign w:val="center"/>
+          </w:tcPr>
+          <w:p>
+            <w:pPr>
+              <w:rPr>
+                <w:sz w:val="16"/>
+                <w:szCs w:val="16"/>
+              </w:rPr>
+              <w:jc w:val="center"/>
+            </w:pPr>
+          </w:p>
+        </w:tc>
+        <w:tc>
+          <w:tcPr>
+            <w:shd w:fill="FFFFFF"/>
+            <w:tcW w:type="dxa" w:w="1544"/>
+            <w:vAlign w:val="center"/>
+          </w:tcPr>
+          <w:p>
+            <w:pPr>
+              <w:rPr>
+                <w:sz w:val="16"/>
+                <w:szCs w:val="16"/>
+              </w:rPr>
+              <w:jc w:val="center"/>
+            </w:pPr>
+            <w:r>
+              <w:rPr>
+                <w:sz w:val="16"/>
+                <w:szCs w:val="16"/>
+              </w:rPr>
+              <w:t>NA</w:t>
+            </w:r>
+          </w:p>
+        </w:tc>
+        <w:tc>
+          <w:tcPr>
+            <w:shd w:fill="FFFFFF"/>
+            <w:tcW w:type="dxa" w:w="1714"/>
+            <w:vAlign w:val="center"/>
+          </w:tcPr>
+          <w:p>
+            <w:pPr>
+              <w:rPr>
+                <w:sz w:val="16"/>
+                <w:szCs w:val="16"/>
+              </w:rPr>
+              <w:jc w:val="center"/>
+            </w:pPr>
+            <w:r>
+              <w:rPr>
+                <w:sz w:val="16"/>
+                <w:szCs w:val="16"/>
+              </w:rPr>
+              <w:t>NA</w:t>
             </w:r>
           </w:p>
         </w:tc>
@@ -1079,7 +3008,7 @@
                             <w:pPr>
                               <w:spacing w:before="0" w:after="0" w:lineRule="auto" w:line="240"/>
                             </w:pPr>
-                            <w:hyperlink r:id="Rcd3e9e87b2c643d0">
+                            <w:hyperlink r:id="R3f87a2bc90ec4791">
                               <w:r>
                                 <w:rPr>
                                   <w:color w:val="0000FF"/>
@@ -1122,8 +3051,8 @@
       <w:pgMar w:bottom="709" w:footer="187" w:gutter="0" w:header="708" w:left="1417" w:right="1417" w:top="1560"/>
       <w:pgNumType w:fmt="decimal"/>
       <w:cols w:equalWidth="1" w:num="1" w:space="708" w:sep="0"/>
-      <w:headerReference w:type="default" r:id="Rc3f23af186d74c83"/>
-      <w:footerReference w:type="default" r:id="R50d8c92dc02a4ee9"/>
+      <w:headerReference w:type="default" r:id="Rad6b3cbdf1704475"/>
+      <w:footerReference w:type="default" r:id="R71f5f92c758e4c28"/>
     </w:sectPr>
   </w:body>
 </w:document>
@@ -1172,7 +3101,7 @@
                       <pic:cNvPicPr/>
                     </pic:nvPicPr>
                     <pic:blipFill>
-                      <a:blip r:embed="R305d32e7dbe94fef"/>
+                      <a:blip r:embed="Rf7f4ee71dec040c3"/>
                       <a:stretch/>
                     </pic:blipFill>
                     <pic:spPr>
@@ -1279,7 +3208,7 @@
                       <pic:cNvPicPr/>
                     </pic:nvPicPr>
                     <pic:blipFill>
-                      <a:blip r:embed="R0e6cbceda634493d"/>
+                      <a:blip r:embed="R0eb4b6f934f142a7"/>
                       <a:stretch/>
                     </pic:blipFill>
                     <pic:spPr>

</xml_diff>